<commit_message>
Checkout_products : completed with 2 payment methods
</commit_message>
<xml_diff>
--- a/john_zen_cart_api.docx
+++ b/john_zen_cart_api.docx
@@ -5089,6 +5089,16 @@
     </w:p>
     <w:p>
       <w:pPr>
+        <w:ind w:right="-259"/>
+      </w:pPr>
+      <w:r>
+        <w:t>displays only whose option value quantity is greater than 0.</w:t>
+      </w:r>
+      <w:bookmarkStart w:id="13" w:name="_GoBack"/>
+      <w:bookmarkEnd w:id="13"/>
+    </w:p>
+    <w:p>
+      <w:pPr>
         <w:pStyle w:val="Heading2"/>
         <w:ind w:right="-259"/>
       </w:pPr>
@@ -6065,6 +6075,7 @@
               <w:rPr>
                 <w:rFonts w:ascii="Consolas" w:eastAsia="Consolas" w:hAnsi="Consolas" w:cs="Consolas"/>
               </w:rPr>
+              <w:lastRenderedPageBreak/>
               <w:t>values_list in details :</w:t>
             </w:r>
           </w:p>
@@ -6080,7 +6091,6 @@
               <w:rPr>
                 <w:rFonts w:ascii="Consolas" w:eastAsia="Consolas" w:hAnsi="Consolas" w:cs="Consolas"/>
               </w:rPr>
-              <w:lastRenderedPageBreak/>
               <w:t xml:space="preserve"> [</w:t>
             </w:r>
             <w:r>
@@ -6536,8 +6546,6 @@
       <w:r>
         <w:t>deduct product option values from products_options_values_store_1</w:t>
       </w:r>
-      <w:bookmarkStart w:id="13" w:name="_GoBack"/>
-      <w:bookmarkEnd w:id="13"/>
     </w:p>
     <w:p>
       <w:pPr>
@@ -7147,6 +7155,7 @@
               <w:rPr>
                 <w:rFonts w:ascii="Consolas" w:eastAsia="Consolas" w:hAnsi="Consolas" w:cs="Consolas"/>
               </w:rPr>
+              <w:lastRenderedPageBreak/>
               <w:t>POST</w:t>
             </w:r>
           </w:p>
@@ -7225,7 +7234,6 @@
               <w:rPr>
                 <w:rFonts w:ascii="Consolas" w:eastAsia="Consolas" w:hAnsi="Consolas" w:cs="Consolas"/>
               </w:rPr>
-              <w:lastRenderedPageBreak/>
               <w:t>POST</w:t>
             </w:r>
           </w:p>

</xml_diff>

<commit_message>
completed. uploaded on the server
</commit_message>
<xml_diff>
--- a/john_zen_cart_api.docx
+++ b/john_zen_cart_api.docx
@@ -35,6 +35,7 @@
         </w:rPr>
         <w:t>(</w:t>
       </w:r>
+      <w:proofErr w:type="spellStart"/>
       <w:r>
         <w:rPr>
           <w:b/>
@@ -44,6 +45,7 @@
         </w:rPr>
         <w:t>John_Zen_Cart</w:t>
       </w:r>
+      <w:proofErr w:type="spellEnd"/>
       <w:r>
         <w:rPr>
           <w:b/>
@@ -438,16 +440,31 @@
     </w:p>
     <w:p/>
     <w:p>
+      <w:proofErr w:type="spellStart"/>
+      <w:proofErr w:type="gramStart"/>
       <w:r>
-        <w:t xml:space="preserve">url : </w:t>
+        <w:t>url</w:t>
+      </w:r>
+      <w:proofErr w:type="spellEnd"/>
+      <w:r>
+        <w:t xml:space="preserve"> :</w:t>
+      </w:r>
+      <w:proofErr w:type="gramEnd"/>
+      <w:r>
+        <w:t xml:space="preserve"> </w:t>
       </w:r>
       <w:r>
         <w:t>http://iwantacar.co.uk/cars/index.php/</w:t>
       </w:r>
     </w:p>
     <w:p>
+      <w:proofErr w:type="gramStart"/>
       <w:r>
-        <w:t xml:space="preserve">example : </w:t>
+        <w:t>example :</w:t>
+      </w:r>
+      <w:proofErr w:type="gramEnd"/>
+      <w:r>
+        <w:t xml:space="preserve"> </w:t>
       </w:r>
       <w:r>
         <w:t>http://iwantacar.co.uk/cars/index.php/api/login_user?umail=admin&amp;upass=abc</w:t>
@@ -476,7 +493,15 @@
         <w:ind w:right="-259"/>
       </w:pPr>
       <w:r>
-        <w:t>List all categories of the zen-cart store</w:t>
+        <w:t xml:space="preserve">List all categories of the </w:t>
+      </w:r>
+      <w:proofErr w:type="spellStart"/>
+      <w:r>
+        <w:t>zen</w:t>
+      </w:r>
+      <w:proofErr w:type="spellEnd"/>
+      <w:r>
+        <w:t>-cart store</w:t>
       </w:r>
       <w:r>
         <w:t xml:space="preserve"> without any parameter</w:t>
@@ -614,11 +639,19 @@
                 <w:rFonts w:ascii="Consolas" w:eastAsia="Consolas" w:hAnsi="Consolas" w:cs="Consolas"/>
               </w:rPr>
             </w:pPr>
-            <w:r>
-              <w:rPr>
-                <w:rFonts w:ascii="Consolas" w:eastAsia="Consolas" w:hAnsi="Consolas" w:cs="Consolas"/>
-              </w:rPr>
-              <w:t>index.php/</w:t>
+            <w:proofErr w:type="spellStart"/>
+            <w:r>
+              <w:rPr>
+                <w:rFonts w:ascii="Consolas" w:eastAsia="Consolas" w:hAnsi="Consolas" w:cs="Consolas"/>
+              </w:rPr>
+              <w:t>index.php</w:t>
+            </w:r>
+            <w:proofErr w:type="spellEnd"/>
+            <w:r>
+              <w:rPr>
+                <w:rFonts w:ascii="Consolas" w:eastAsia="Consolas" w:hAnsi="Consolas" w:cs="Consolas"/>
+              </w:rPr>
+              <w:t>/</w:t>
             </w:r>
             <w:r>
               <w:rPr>
@@ -632,11 +665,19 @@
               </w:rPr>
               <w:t>/</w:t>
             </w:r>
-            <w:r>
-              <w:rPr>
-                <w:rFonts w:ascii="Consolas" w:eastAsia="Consolas" w:hAnsi="Consolas" w:cs="Consolas"/>
-              </w:rPr>
-              <w:t>list_categories?parent_id=0&amp;language_id=</w:t>
+            <w:proofErr w:type="spellStart"/>
+            <w:r>
+              <w:rPr>
+                <w:rFonts w:ascii="Consolas" w:eastAsia="Consolas" w:hAnsi="Consolas" w:cs="Consolas"/>
+              </w:rPr>
+              <w:t>list_categories?parent_id</w:t>
+            </w:r>
+            <w:proofErr w:type="spellEnd"/>
+            <w:r>
+              <w:rPr>
+                <w:rFonts w:ascii="Consolas" w:eastAsia="Consolas" w:hAnsi="Consolas" w:cs="Consolas"/>
+              </w:rPr>
+              <w:t>=0&amp;language_id=</w:t>
             </w:r>
             <w:r>
               <w:rPr>
@@ -714,6 +755,7 @@
             <w:pPr>
               <w:ind w:right="-259"/>
             </w:pPr>
+            <w:proofErr w:type="spellStart"/>
             <w:r>
               <w:rPr>
                 <w:b/>
@@ -721,6 +763,7 @@
               </w:rPr>
               <w:t>Params</w:t>
             </w:r>
+            <w:proofErr w:type="spellEnd"/>
           </w:p>
         </w:tc>
         <w:tc>
@@ -785,12 +828,14 @@
             <w:pPr>
               <w:ind w:right="-259"/>
             </w:pPr>
+            <w:proofErr w:type="spellStart"/>
             <w:r>
               <w:rPr>
                 <w:rFonts w:ascii="Consolas" w:eastAsia="Consolas" w:hAnsi="Consolas" w:cs="Consolas"/>
               </w:rPr>
               <w:t>parent_id</w:t>
             </w:r>
+            <w:proofErr w:type="spellEnd"/>
           </w:p>
         </w:tc>
         <w:tc>
@@ -810,12 +855,14 @@
                 <w:color w:val="7F6000"/>
               </w:rPr>
             </w:pPr>
+            <w:proofErr w:type="spellStart"/>
             <w:r>
               <w:rPr>
                 <w:rFonts w:ascii="Consolas" w:eastAsia="Consolas" w:hAnsi="Consolas" w:cs="Consolas"/>
               </w:rPr>
               <w:t>int</w:t>
             </w:r>
+            <w:proofErr w:type="spellEnd"/>
             <w:r>
               <w:rPr>
                 <w:rFonts w:ascii="Consolas" w:eastAsia="Consolas" w:hAnsi="Consolas" w:cs="Consolas"/>
@@ -891,11 +938,19 @@
                 <w:rFonts w:ascii="Consolas" w:eastAsia="Consolas" w:hAnsi="Consolas" w:cs="Consolas"/>
               </w:rPr>
             </w:pPr>
-            <w:r>
-              <w:rPr>
-                <w:rFonts w:ascii="Consolas" w:eastAsia="Consolas" w:hAnsi="Consolas" w:cs="Consolas"/>
-              </w:rPr>
-              <w:t xml:space="preserve">language_id </w:t>
+            <w:proofErr w:type="spellStart"/>
+            <w:r>
+              <w:rPr>
+                <w:rFonts w:ascii="Consolas" w:eastAsia="Consolas" w:hAnsi="Consolas" w:cs="Consolas"/>
+              </w:rPr>
+              <w:t>language_id</w:t>
+            </w:r>
+            <w:proofErr w:type="spellEnd"/>
+            <w:r>
+              <w:rPr>
+                <w:rFonts w:ascii="Consolas" w:eastAsia="Consolas" w:hAnsi="Consolas" w:cs="Consolas"/>
+              </w:rPr>
+              <w:t xml:space="preserve"> </w:t>
             </w:r>
           </w:p>
         </w:tc>
@@ -916,11 +971,19 @@
                 <w:color w:val="7F6000"/>
               </w:rPr>
             </w:pPr>
-            <w:r>
-              <w:rPr>
-                <w:rFonts w:ascii="Consolas" w:eastAsia="Consolas" w:hAnsi="Consolas" w:cs="Consolas"/>
-              </w:rPr>
-              <w:t>int :</w:t>
+            <w:proofErr w:type="spellStart"/>
+            <w:r>
+              <w:rPr>
+                <w:rFonts w:ascii="Consolas" w:eastAsia="Consolas" w:hAnsi="Consolas" w:cs="Consolas"/>
+              </w:rPr>
+              <w:t>int</w:t>
+            </w:r>
+            <w:proofErr w:type="spellEnd"/>
+            <w:r>
+              <w:rPr>
+                <w:rFonts w:ascii="Consolas" w:eastAsia="Consolas" w:hAnsi="Consolas" w:cs="Consolas"/>
+              </w:rPr>
+              <w:t xml:space="preserve"> :</w:t>
             </w:r>
             <w:r>
               <w:rPr>
@@ -1229,12 +1292,14 @@
               </w:rPr>
               <w:t>"</w:t>
             </w:r>
+            <w:proofErr w:type="spellStart"/>
             <w:r>
               <w:rPr>
                 <w:rFonts w:ascii="Consolas" w:eastAsia="Consolas" w:hAnsi="Consolas" w:cs="Consolas"/>
               </w:rPr>
               <w:t>categories_id</w:t>
             </w:r>
+            <w:proofErr w:type="spellEnd"/>
             <w:r>
               <w:rPr>
                 <w:rFonts w:ascii="Consolas" w:eastAsia="Consolas" w:hAnsi="Consolas" w:cs="Consolas"/>
@@ -1297,12 +1362,14 @@
               </w:rPr>
               <w:t>"</w:t>
             </w:r>
+            <w:proofErr w:type="spellStart"/>
             <w:r>
               <w:rPr>
                 <w:rFonts w:ascii="Consolas" w:eastAsia="Consolas" w:hAnsi="Consolas" w:cs="Consolas"/>
               </w:rPr>
               <w:t>categories_image</w:t>
             </w:r>
+            <w:proofErr w:type="spellEnd"/>
             <w:r>
               <w:rPr>
                 <w:rFonts w:ascii="Consolas" w:eastAsia="Consolas" w:hAnsi="Consolas" w:cs="Consolas"/>
@@ -1322,6 +1389,7 @@
               </w:rPr>
               <w:t>"</w:t>
             </w:r>
+            <w:proofErr w:type="spellStart"/>
             <w:r>
               <w:rPr>
                 <w:rFonts w:ascii="Consolas" w:eastAsia="Consolas" w:hAnsi="Consolas" w:cs="Consolas"/>
@@ -1329,6 +1397,7 @@
               </w:rPr>
               <w:t>url</w:t>
             </w:r>
+            <w:proofErr w:type="spellEnd"/>
             <w:r>
               <w:rPr>
                 <w:rFonts w:ascii="Consolas" w:eastAsia="Consolas" w:hAnsi="Consolas" w:cs="Consolas"/>
@@ -1365,12 +1434,14 @@
               </w:rPr>
               <w:t>"</w:t>
             </w:r>
+            <w:proofErr w:type="spellStart"/>
             <w:r>
               <w:rPr>
                 <w:rFonts w:ascii="Consolas" w:eastAsia="Consolas" w:hAnsi="Consolas" w:cs="Consolas"/>
               </w:rPr>
               <w:t>categories_name</w:t>
             </w:r>
+            <w:proofErr w:type="spellEnd"/>
             <w:r>
               <w:rPr>
                 <w:rFonts w:ascii="Consolas" w:eastAsia="Consolas" w:hAnsi="Consolas" w:cs="Consolas"/>
@@ -1748,15 +1819,24 @@
                 <w:rFonts w:ascii="Consolas" w:eastAsia="Consolas" w:hAnsi="Consolas" w:cs="Consolas"/>
               </w:rPr>
             </w:pPr>
-            <w:r>
-              <w:rPr>
-                <w:rFonts w:ascii="Consolas" w:eastAsia="Consolas" w:hAnsi="Consolas" w:cs="Consolas"/>
-              </w:rPr>
-              <w:t>index.php/store/</w:t>
+            <w:proofErr w:type="spellStart"/>
+            <w:r>
+              <w:rPr>
+                <w:rFonts w:ascii="Consolas" w:eastAsia="Consolas" w:hAnsi="Consolas" w:cs="Consolas"/>
+              </w:rPr>
+              <w:t>index.php</w:t>
+            </w:r>
+            <w:proofErr w:type="spellEnd"/>
+            <w:r>
+              <w:rPr>
+                <w:rFonts w:ascii="Consolas" w:eastAsia="Consolas" w:hAnsi="Consolas" w:cs="Consolas"/>
+              </w:rPr>
+              <w:t>/store/</w:t>
             </w:r>
             <w:r>
               <w:t xml:space="preserve"> </w:t>
             </w:r>
+            <w:proofErr w:type="spellStart"/>
             <w:r>
               <w:rPr>
                 <w:rFonts w:ascii="Consolas" w:eastAsia="Consolas" w:hAnsi="Consolas" w:cs="Consolas"/>
@@ -1779,7 +1859,14 @@
               <w:rPr>
                 <w:rFonts w:ascii="Consolas" w:eastAsia="Consolas" w:hAnsi="Consolas" w:cs="Consolas"/>
               </w:rPr>
-              <w:t>_id=0&amp;language_id=</w:t>
+              <w:t>_id</w:t>
+            </w:r>
+            <w:proofErr w:type="spellEnd"/>
+            <w:r>
+              <w:rPr>
+                <w:rFonts w:ascii="Consolas" w:eastAsia="Consolas" w:hAnsi="Consolas" w:cs="Consolas"/>
+              </w:rPr>
+              <w:t>=0&amp;language_id=</w:t>
             </w:r>
             <w:r>
               <w:rPr>
@@ -1857,6 +1944,7 @@
             <w:pPr>
               <w:ind w:right="-259"/>
             </w:pPr>
+            <w:proofErr w:type="spellStart"/>
             <w:r>
               <w:rPr>
                 <w:b/>
@@ -1864,6 +1952,7 @@
               </w:rPr>
               <w:t>Params</w:t>
             </w:r>
+            <w:proofErr w:type="spellEnd"/>
           </w:p>
         </w:tc>
         <w:tc>
@@ -1928,6 +2017,7 @@
             <w:pPr>
               <w:ind w:right="-259"/>
             </w:pPr>
+            <w:proofErr w:type="spellStart"/>
             <w:r>
               <w:rPr>
                 <w:rFonts w:ascii="Consolas" w:eastAsia="Consolas" w:hAnsi="Consolas" w:cs="Consolas"/>
@@ -1940,6 +2030,7 @@
               </w:rPr>
               <w:t>_id</w:t>
             </w:r>
+            <w:proofErr w:type="spellEnd"/>
           </w:p>
         </w:tc>
         <w:tc>
@@ -1959,11 +2050,19 @@
                 <w:color w:val="7F6000"/>
               </w:rPr>
             </w:pPr>
-            <w:r>
-              <w:rPr>
-                <w:rFonts w:ascii="Consolas" w:eastAsia="Consolas" w:hAnsi="Consolas" w:cs="Consolas"/>
-              </w:rPr>
-              <w:t>int :</w:t>
+            <w:proofErr w:type="spellStart"/>
+            <w:r>
+              <w:rPr>
+                <w:rFonts w:ascii="Consolas" w:eastAsia="Consolas" w:hAnsi="Consolas" w:cs="Consolas"/>
+              </w:rPr>
+              <w:t>int</w:t>
+            </w:r>
+            <w:proofErr w:type="spellEnd"/>
+            <w:r>
+              <w:rPr>
+                <w:rFonts w:ascii="Consolas" w:eastAsia="Consolas" w:hAnsi="Consolas" w:cs="Consolas"/>
+              </w:rPr>
+              <w:t xml:space="preserve"> :</w:t>
             </w:r>
             <w:r>
               <w:rPr>
@@ -2025,11 +2124,19 @@
                 <w:rFonts w:ascii="Consolas" w:eastAsia="Consolas" w:hAnsi="Consolas" w:cs="Consolas"/>
               </w:rPr>
             </w:pPr>
-            <w:r>
-              <w:rPr>
-                <w:rFonts w:ascii="Consolas" w:eastAsia="Consolas" w:hAnsi="Consolas" w:cs="Consolas"/>
-              </w:rPr>
-              <w:t xml:space="preserve">language_id </w:t>
+            <w:proofErr w:type="spellStart"/>
+            <w:r>
+              <w:rPr>
+                <w:rFonts w:ascii="Consolas" w:eastAsia="Consolas" w:hAnsi="Consolas" w:cs="Consolas"/>
+              </w:rPr>
+              <w:t>language_id</w:t>
+            </w:r>
+            <w:proofErr w:type="spellEnd"/>
+            <w:r>
+              <w:rPr>
+                <w:rFonts w:ascii="Consolas" w:eastAsia="Consolas" w:hAnsi="Consolas" w:cs="Consolas"/>
+              </w:rPr>
+              <w:t xml:space="preserve"> </w:t>
             </w:r>
           </w:p>
         </w:tc>
@@ -2050,11 +2157,19 @@
                 <w:color w:val="7F6000"/>
               </w:rPr>
             </w:pPr>
-            <w:r>
-              <w:rPr>
-                <w:rFonts w:ascii="Consolas" w:eastAsia="Consolas" w:hAnsi="Consolas" w:cs="Consolas"/>
-              </w:rPr>
-              <w:t>int :</w:t>
+            <w:proofErr w:type="spellStart"/>
+            <w:r>
+              <w:rPr>
+                <w:rFonts w:ascii="Consolas" w:eastAsia="Consolas" w:hAnsi="Consolas" w:cs="Consolas"/>
+              </w:rPr>
+              <w:t>int</w:t>
+            </w:r>
+            <w:proofErr w:type="spellEnd"/>
+            <w:r>
+              <w:rPr>
+                <w:rFonts w:ascii="Consolas" w:eastAsia="Consolas" w:hAnsi="Consolas" w:cs="Consolas"/>
+              </w:rPr>
+              <w:t xml:space="preserve"> :</w:t>
             </w:r>
             <w:r>
               <w:rPr>
@@ -2340,7 +2455,21 @@
               <w:rPr>
                 <w:rFonts w:ascii="Consolas" w:eastAsia="Consolas" w:hAnsi="Consolas" w:cs="Consolas"/>
               </w:rPr>
-              <w:t>{"products_id"</w:t>
+              <w:t>{"</w:t>
+            </w:r>
+            <w:proofErr w:type="spellStart"/>
+            <w:r>
+              <w:rPr>
+                <w:rFonts w:ascii="Consolas" w:eastAsia="Consolas" w:hAnsi="Consolas" w:cs="Consolas"/>
+              </w:rPr>
+              <w:t>products_id</w:t>
+            </w:r>
+            <w:proofErr w:type="spellEnd"/>
+            <w:r>
+              <w:rPr>
+                <w:rFonts w:ascii="Consolas" w:eastAsia="Consolas" w:hAnsi="Consolas" w:cs="Consolas"/>
+              </w:rPr>
+              <w:t>"</w:t>
             </w:r>
             <w:r>
               <w:rPr>
@@ -2387,7 +2516,21 @@
               <w:rPr>
                 <w:rFonts w:ascii="Consolas" w:eastAsia="Consolas" w:hAnsi="Consolas" w:cs="Consolas"/>
               </w:rPr>
-              <w:t>"products_image"</w:t>
+              <w:t>"</w:t>
+            </w:r>
+            <w:proofErr w:type="spellStart"/>
+            <w:r>
+              <w:rPr>
+                <w:rFonts w:ascii="Consolas" w:eastAsia="Consolas" w:hAnsi="Consolas" w:cs="Consolas"/>
+              </w:rPr>
+              <w:t>products_image</w:t>
+            </w:r>
+            <w:proofErr w:type="spellEnd"/>
+            <w:r>
+              <w:rPr>
+                <w:rFonts w:ascii="Consolas" w:eastAsia="Consolas" w:hAnsi="Consolas" w:cs="Consolas"/>
+              </w:rPr>
+              <w:t>"</w:t>
             </w:r>
             <w:r>
               <w:rPr>
@@ -2442,7 +2585,21 @@
               <w:rPr>
                 <w:rFonts w:ascii="Consolas" w:eastAsia="Consolas" w:hAnsi="Consolas" w:cs="Consolas"/>
               </w:rPr>
-              <w:t>"products_quantity"</w:t>
+              <w:t>"</w:t>
+            </w:r>
+            <w:proofErr w:type="spellStart"/>
+            <w:r>
+              <w:rPr>
+                <w:rFonts w:ascii="Consolas" w:eastAsia="Consolas" w:hAnsi="Consolas" w:cs="Consolas"/>
+              </w:rPr>
+              <w:t>products_quantity</w:t>
+            </w:r>
+            <w:proofErr w:type="spellEnd"/>
+            <w:r>
+              <w:rPr>
+                <w:rFonts w:ascii="Consolas" w:eastAsia="Consolas" w:hAnsi="Consolas" w:cs="Consolas"/>
+              </w:rPr>
+              <w:t>"</w:t>
             </w:r>
             <w:r>
               <w:rPr>
@@ -2490,7 +2647,21 @@
               <w:rPr>
                 <w:rFonts w:ascii="Consolas" w:eastAsia="Consolas" w:hAnsi="Consolas" w:cs="Consolas"/>
               </w:rPr>
-              <w:t>"products_name"</w:t>
+              <w:t>"</w:t>
+            </w:r>
+            <w:proofErr w:type="spellStart"/>
+            <w:r>
+              <w:rPr>
+                <w:rFonts w:ascii="Consolas" w:eastAsia="Consolas" w:hAnsi="Consolas" w:cs="Consolas"/>
+              </w:rPr>
+              <w:t>products_name</w:t>
+            </w:r>
+            <w:proofErr w:type="spellEnd"/>
+            <w:r>
+              <w:rPr>
+                <w:rFonts w:ascii="Consolas" w:eastAsia="Consolas" w:hAnsi="Consolas" w:cs="Consolas"/>
+              </w:rPr>
+              <w:t>"</w:t>
             </w:r>
             <w:r>
               <w:rPr>
@@ -2533,7 +2704,21 @@
                 <w:rFonts w:ascii="Consolas" w:eastAsia="Consolas" w:hAnsi="Consolas" w:cs="Consolas"/>
               </w:rPr>
               <w:lastRenderedPageBreak/>
-              <w:t>"products_price"</w:t>
+              <w:t>"</w:t>
+            </w:r>
+            <w:proofErr w:type="spellStart"/>
+            <w:r>
+              <w:rPr>
+                <w:rFonts w:ascii="Consolas" w:eastAsia="Consolas" w:hAnsi="Consolas" w:cs="Consolas"/>
+              </w:rPr>
+              <w:t>products_price</w:t>
+            </w:r>
+            <w:proofErr w:type="spellEnd"/>
+            <w:r>
+              <w:rPr>
+                <w:rFonts w:ascii="Consolas" w:eastAsia="Consolas" w:hAnsi="Consolas" w:cs="Consolas"/>
+              </w:rPr>
+              <w:t>"</w:t>
             </w:r>
             <w:r>
               <w:rPr>
@@ -2589,7 +2774,21 @@
               <w:rPr>
                 <w:rFonts w:ascii="Consolas" w:eastAsia="Consolas" w:hAnsi="Consolas" w:cs="Consolas"/>
               </w:rPr>
-              <w:t>"products_price_sorter"</w:t>
+              <w:t>"</w:t>
+            </w:r>
+            <w:proofErr w:type="spellStart"/>
+            <w:r>
+              <w:rPr>
+                <w:rFonts w:ascii="Consolas" w:eastAsia="Consolas" w:hAnsi="Consolas" w:cs="Consolas"/>
+              </w:rPr>
+              <w:t>products_price_sorter</w:t>
+            </w:r>
+            <w:proofErr w:type="spellEnd"/>
+            <w:r>
+              <w:rPr>
+                <w:rFonts w:ascii="Consolas" w:eastAsia="Consolas" w:hAnsi="Consolas" w:cs="Consolas"/>
+              </w:rPr>
+              <w:t>"</w:t>
             </w:r>
             <w:r>
               <w:rPr>
@@ -2826,11 +3025,16 @@
         <w:ind w:right="-259"/>
       </w:pPr>
       <w:r>
-        <w:t>List all products</w:t>
+        <w:t xml:space="preserve">List all </w:t>
+      </w:r>
+      <w:proofErr w:type="spellStart"/>
+      <w:r>
+        <w:t>products</w:t>
       </w:r>
       <w:r>
         <w:t>_options</w:t>
       </w:r>
+      <w:proofErr w:type="spellEnd"/>
       <w:r>
         <w:t xml:space="preserve"> under the </w:t>
       </w:r>
@@ -3047,6 +3251,7 @@
             <w:pPr>
               <w:ind w:right="-259"/>
             </w:pPr>
+            <w:proofErr w:type="spellStart"/>
             <w:r>
               <w:rPr>
                 <w:b/>
@@ -3054,6 +3259,7 @@
               </w:rPr>
               <w:t>Params</w:t>
             </w:r>
+            <w:proofErr w:type="spellEnd"/>
           </w:p>
         </w:tc>
         <w:tc>
@@ -3118,6 +3324,7 @@
             <w:pPr>
               <w:ind w:right="-259"/>
             </w:pPr>
+            <w:proofErr w:type="spellStart"/>
             <w:r>
               <w:rPr>
                 <w:rFonts w:ascii="Consolas" w:eastAsia="Consolas" w:hAnsi="Consolas" w:cs="Consolas"/>
@@ -3130,6 +3337,7 @@
               </w:rPr>
               <w:t>_id</w:t>
             </w:r>
+            <w:proofErr w:type="spellEnd"/>
           </w:p>
         </w:tc>
         <w:tc>
@@ -3149,11 +3357,19 @@
                 <w:color w:val="7F6000"/>
               </w:rPr>
             </w:pPr>
-            <w:r>
-              <w:rPr>
-                <w:rFonts w:ascii="Consolas" w:eastAsia="Consolas" w:hAnsi="Consolas" w:cs="Consolas"/>
-              </w:rPr>
-              <w:t>int :</w:t>
+            <w:proofErr w:type="spellStart"/>
+            <w:r>
+              <w:rPr>
+                <w:rFonts w:ascii="Consolas" w:eastAsia="Consolas" w:hAnsi="Consolas" w:cs="Consolas"/>
+              </w:rPr>
+              <w:t>int</w:t>
+            </w:r>
+            <w:proofErr w:type="spellEnd"/>
+            <w:r>
+              <w:rPr>
+                <w:rFonts w:ascii="Consolas" w:eastAsia="Consolas" w:hAnsi="Consolas" w:cs="Consolas"/>
+              </w:rPr>
+              <w:t xml:space="preserve"> :</w:t>
             </w:r>
             <w:r>
               <w:rPr>
@@ -3222,11 +3438,19 @@
                 <w:rFonts w:ascii="Consolas" w:eastAsia="Consolas" w:hAnsi="Consolas" w:cs="Consolas"/>
               </w:rPr>
             </w:pPr>
-            <w:r>
-              <w:rPr>
-                <w:rFonts w:ascii="Consolas" w:eastAsia="Consolas" w:hAnsi="Consolas" w:cs="Consolas"/>
-              </w:rPr>
-              <w:t xml:space="preserve">language_id </w:t>
+            <w:proofErr w:type="spellStart"/>
+            <w:r>
+              <w:rPr>
+                <w:rFonts w:ascii="Consolas" w:eastAsia="Consolas" w:hAnsi="Consolas" w:cs="Consolas"/>
+              </w:rPr>
+              <w:t>language_id</w:t>
+            </w:r>
+            <w:proofErr w:type="spellEnd"/>
+            <w:r>
+              <w:rPr>
+                <w:rFonts w:ascii="Consolas" w:eastAsia="Consolas" w:hAnsi="Consolas" w:cs="Consolas"/>
+              </w:rPr>
+              <w:t xml:space="preserve"> </w:t>
             </w:r>
           </w:p>
         </w:tc>
@@ -3247,11 +3471,19 @@
                 <w:color w:val="7F6000"/>
               </w:rPr>
             </w:pPr>
-            <w:r>
-              <w:rPr>
-                <w:rFonts w:ascii="Consolas" w:eastAsia="Consolas" w:hAnsi="Consolas" w:cs="Consolas"/>
-              </w:rPr>
-              <w:t>int :</w:t>
+            <w:proofErr w:type="spellStart"/>
+            <w:r>
+              <w:rPr>
+                <w:rFonts w:ascii="Consolas" w:eastAsia="Consolas" w:hAnsi="Consolas" w:cs="Consolas"/>
+              </w:rPr>
+              <w:t>int</w:t>
+            </w:r>
+            <w:proofErr w:type="spellEnd"/>
+            <w:r>
+              <w:rPr>
+                <w:rFonts w:ascii="Consolas" w:eastAsia="Consolas" w:hAnsi="Consolas" w:cs="Consolas"/>
+              </w:rPr>
+              <w:t xml:space="preserve"> :</w:t>
             </w:r>
             <w:r>
               <w:rPr>
@@ -3560,6 +3792,7 @@
               </w:rPr>
               <w:t>{"</w:t>
             </w:r>
+            <w:proofErr w:type="spellStart"/>
             <w:r>
               <w:rPr>
                 <w:rFonts w:ascii="Consolas" w:eastAsia="Consolas" w:hAnsi="Consolas" w:cs="Consolas"/>
@@ -3576,7 +3809,14 @@
               <w:rPr>
                 <w:rFonts w:ascii="Consolas" w:eastAsia="Consolas" w:hAnsi="Consolas" w:cs="Consolas"/>
               </w:rPr>
-              <w:t>id"</w:t>
+              <w:t>id</w:t>
+            </w:r>
+            <w:proofErr w:type="spellEnd"/>
+            <w:r>
+              <w:rPr>
+                <w:rFonts w:ascii="Consolas" w:eastAsia="Consolas" w:hAnsi="Consolas" w:cs="Consolas"/>
+              </w:rPr>
+              <w:t>"</w:t>
             </w:r>
             <w:r>
               <w:rPr>
@@ -3646,12 +3886,14 @@
               </w:rPr>
               <w:t>"</w:t>
             </w:r>
+            <w:proofErr w:type="spellStart"/>
             <w:r>
               <w:rPr>
                 <w:rFonts w:ascii="Consolas" w:eastAsia="Consolas" w:hAnsi="Consolas" w:cs="Consolas"/>
               </w:rPr>
               <w:t>options_name</w:t>
             </w:r>
+            <w:proofErr w:type="spellEnd"/>
             <w:r>
               <w:rPr>
                 <w:rFonts w:ascii="Consolas" w:eastAsia="Consolas" w:hAnsi="Consolas" w:cs="Consolas"/>
@@ -3911,15 +4153,32 @@
           <w:color w:val="741B47"/>
           <w:sz w:val="36"/>
         </w:rPr>
-        <w:t>List product_attributes_options_values</w:t>
+        <w:t xml:space="preserve">List </w:t>
       </w:r>
+      <w:proofErr w:type="spellStart"/>
+      <w:r>
+        <w:rPr>
+          <w:color w:val="741B47"/>
+          <w:sz w:val="36"/>
+        </w:rPr>
+        <w:t>product_attributes_options_values</w:t>
+      </w:r>
+      <w:proofErr w:type="spellEnd"/>
     </w:p>
     <w:p>
       <w:pPr>
         <w:ind w:right="-259"/>
       </w:pPr>
       <w:r>
-        <w:t>List all products_options_values under the product &amp; options</w:t>
+        <w:t xml:space="preserve">List all </w:t>
+      </w:r>
+      <w:proofErr w:type="spellStart"/>
+      <w:r>
+        <w:t>products_options_values</w:t>
+      </w:r>
+      <w:proofErr w:type="spellEnd"/>
+      <w:r>
+        <w:t xml:space="preserve"> under the product &amp; options</w:t>
       </w:r>
     </w:p>
     <w:p>
@@ -4137,6 +4396,7 @@
             <w:pPr>
               <w:ind w:right="-259"/>
             </w:pPr>
+            <w:proofErr w:type="spellStart"/>
             <w:r>
               <w:rPr>
                 <w:b/>
@@ -4144,6 +4404,7 @@
               </w:rPr>
               <w:t>Params</w:t>
             </w:r>
+            <w:proofErr w:type="spellEnd"/>
           </w:p>
         </w:tc>
         <w:tc>
@@ -4208,6 +4469,7 @@
             <w:pPr>
               <w:ind w:right="-259"/>
             </w:pPr>
+            <w:proofErr w:type="spellStart"/>
             <w:r>
               <w:rPr>
                 <w:rFonts w:ascii="Consolas" w:eastAsia="Consolas" w:hAnsi="Consolas" w:cs="Consolas"/>
@@ -4220,6 +4482,7 @@
               </w:rPr>
               <w:t>_id</w:t>
             </w:r>
+            <w:proofErr w:type="spellEnd"/>
           </w:p>
         </w:tc>
         <w:tc>
@@ -4239,11 +4502,19 @@
                 <w:color w:val="7F6000"/>
               </w:rPr>
             </w:pPr>
-            <w:r>
-              <w:rPr>
-                <w:rFonts w:ascii="Consolas" w:eastAsia="Consolas" w:hAnsi="Consolas" w:cs="Consolas"/>
-              </w:rPr>
-              <w:t>int :</w:t>
+            <w:proofErr w:type="spellStart"/>
+            <w:r>
+              <w:rPr>
+                <w:rFonts w:ascii="Consolas" w:eastAsia="Consolas" w:hAnsi="Consolas" w:cs="Consolas"/>
+              </w:rPr>
+              <w:t>int</w:t>
+            </w:r>
+            <w:proofErr w:type="spellEnd"/>
+            <w:r>
+              <w:rPr>
+                <w:rFonts w:ascii="Consolas" w:eastAsia="Consolas" w:hAnsi="Consolas" w:cs="Consolas"/>
+              </w:rPr>
+              <w:t xml:space="preserve"> :</w:t>
             </w:r>
             <w:r>
               <w:rPr>
@@ -4298,12 +4569,14 @@
                 <w:rFonts w:ascii="Consolas" w:eastAsia="Consolas" w:hAnsi="Consolas" w:cs="Consolas"/>
               </w:rPr>
             </w:pPr>
+            <w:proofErr w:type="spellStart"/>
             <w:r>
               <w:rPr>
                 <w:rFonts w:ascii="Consolas" w:eastAsia="Consolas" w:hAnsi="Consolas" w:cs="Consolas"/>
               </w:rPr>
               <w:t>option_id</w:t>
             </w:r>
+            <w:proofErr w:type="spellEnd"/>
           </w:p>
         </w:tc>
         <w:tc>
@@ -4323,18 +4596,42 @@
                 <w:color w:val="7F6000"/>
               </w:rPr>
             </w:pPr>
-            <w:r>
-              <w:rPr>
-                <w:rFonts w:ascii="Consolas" w:eastAsia="Consolas" w:hAnsi="Consolas" w:cs="Consolas"/>
-              </w:rPr>
-              <w:t>int :</w:t>
+            <w:proofErr w:type="spellStart"/>
+            <w:r>
+              <w:rPr>
+                <w:rFonts w:ascii="Consolas" w:eastAsia="Consolas" w:hAnsi="Consolas" w:cs="Consolas"/>
+              </w:rPr>
+              <w:t>int</w:t>
+            </w:r>
+            <w:proofErr w:type="spellEnd"/>
+            <w:r>
+              <w:rPr>
+                <w:rFonts w:ascii="Consolas" w:eastAsia="Consolas" w:hAnsi="Consolas" w:cs="Consolas"/>
+              </w:rPr>
+              <w:t xml:space="preserve"> :</w:t>
             </w:r>
             <w:r>
               <w:rPr>
                 <w:rFonts w:ascii="Consolas" w:eastAsia="Consolas" w:hAnsi="Consolas" w:cs="Consolas"/>
                 <w:color w:val="7F6000"/>
               </w:rPr>
-              <w:t xml:space="preserve"> desired product_option id</w:t>
+              <w:t xml:space="preserve"> desired </w:t>
+            </w:r>
+            <w:proofErr w:type="spellStart"/>
+            <w:r>
+              <w:rPr>
+                <w:rFonts w:ascii="Consolas" w:eastAsia="Consolas" w:hAnsi="Consolas" w:cs="Consolas"/>
+                <w:color w:val="7F6000"/>
+              </w:rPr>
+              <w:t>product_option</w:t>
+            </w:r>
+            <w:proofErr w:type="spellEnd"/>
+            <w:r>
+              <w:rPr>
+                <w:rFonts w:ascii="Consolas" w:eastAsia="Consolas" w:hAnsi="Consolas" w:cs="Consolas"/>
+                <w:color w:val="7F6000"/>
+              </w:rPr>
+              <w:t xml:space="preserve"> id</w:t>
             </w:r>
           </w:p>
         </w:tc>
@@ -4382,11 +4679,19 @@
                 <w:rFonts w:ascii="Consolas" w:eastAsia="Consolas" w:hAnsi="Consolas" w:cs="Consolas"/>
               </w:rPr>
             </w:pPr>
-            <w:r>
-              <w:rPr>
-                <w:rFonts w:ascii="Consolas" w:eastAsia="Consolas" w:hAnsi="Consolas" w:cs="Consolas"/>
-              </w:rPr>
-              <w:t xml:space="preserve">language_id </w:t>
+            <w:proofErr w:type="spellStart"/>
+            <w:r>
+              <w:rPr>
+                <w:rFonts w:ascii="Consolas" w:eastAsia="Consolas" w:hAnsi="Consolas" w:cs="Consolas"/>
+              </w:rPr>
+              <w:t>language_id</w:t>
+            </w:r>
+            <w:proofErr w:type="spellEnd"/>
+            <w:r>
+              <w:rPr>
+                <w:rFonts w:ascii="Consolas" w:eastAsia="Consolas" w:hAnsi="Consolas" w:cs="Consolas"/>
+              </w:rPr>
+              <w:t xml:space="preserve"> </w:t>
             </w:r>
           </w:p>
         </w:tc>
@@ -4407,11 +4712,19 @@
                 <w:color w:val="7F6000"/>
               </w:rPr>
             </w:pPr>
-            <w:r>
-              <w:rPr>
-                <w:rFonts w:ascii="Consolas" w:eastAsia="Consolas" w:hAnsi="Consolas" w:cs="Consolas"/>
-              </w:rPr>
-              <w:t>int :</w:t>
+            <w:proofErr w:type="spellStart"/>
+            <w:r>
+              <w:rPr>
+                <w:rFonts w:ascii="Consolas" w:eastAsia="Consolas" w:hAnsi="Consolas" w:cs="Consolas"/>
+              </w:rPr>
+              <w:t>int</w:t>
+            </w:r>
+            <w:proofErr w:type="spellEnd"/>
+            <w:r>
+              <w:rPr>
+                <w:rFonts w:ascii="Consolas" w:eastAsia="Consolas" w:hAnsi="Consolas" w:cs="Consolas"/>
+              </w:rPr>
+              <w:t xml:space="preserve"> :</w:t>
             </w:r>
             <w:r>
               <w:rPr>
@@ -4582,12 +4895,14 @@
               </w:rPr>
               <w:t xml:space="preserve"> “</w:t>
             </w:r>
+            <w:proofErr w:type="spellStart"/>
             <w:r>
               <w:rPr>
                 <w:rFonts w:ascii="Consolas" w:eastAsia="Consolas" w:hAnsi="Consolas" w:cs="Consolas"/>
               </w:rPr>
               <w:t>options_values</w:t>
             </w:r>
+            <w:proofErr w:type="spellEnd"/>
             <w:r>
               <w:rPr>
                 <w:rFonts w:ascii="Consolas" w:eastAsia="Consolas" w:hAnsi="Consolas" w:cs="Consolas"/>
@@ -4666,6 +4981,7 @@
                 <w:rFonts w:ascii="Consolas" w:eastAsia="Consolas" w:hAnsi="Consolas" w:cs="Consolas"/>
               </w:rPr>
             </w:pPr>
+            <w:proofErr w:type="spellStart"/>
             <w:r>
               <w:rPr>
                 <w:rFonts w:ascii="Consolas" w:eastAsia="Consolas" w:hAnsi="Consolas" w:cs="Consolas"/>
@@ -4678,6 +4994,7 @@
               </w:rPr>
               <w:t>_values</w:t>
             </w:r>
+            <w:proofErr w:type="spellEnd"/>
             <w:r>
               <w:rPr>
                 <w:rFonts w:ascii="Consolas" w:eastAsia="Consolas" w:hAnsi="Consolas" w:cs="Consolas"/>
@@ -4705,6 +5022,7 @@
               </w:rPr>
               <w:t>{"</w:t>
             </w:r>
+            <w:proofErr w:type="spellStart"/>
             <w:r>
               <w:rPr>
                 <w:rFonts w:ascii="Consolas" w:eastAsia="Consolas" w:hAnsi="Consolas" w:cs="Consolas"/>
@@ -4727,7 +5045,14 @@
               <w:rPr>
                 <w:rFonts w:ascii="Consolas" w:eastAsia="Consolas" w:hAnsi="Consolas" w:cs="Consolas"/>
               </w:rPr>
-              <w:t>id"</w:t>
+              <w:t>id</w:t>
+            </w:r>
+            <w:proofErr w:type="spellEnd"/>
+            <w:r>
+              <w:rPr>
+                <w:rFonts w:ascii="Consolas" w:eastAsia="Consolas" w:hAnsi="Consolas" w:cs="Consolas"/>
+              </w:rPr>
+              <w:t>"</w:t>
             </w:r>
             <w:r>
               <w:rPr>
@@ -4796,6 +5121,7 @@
               </w:rPr>
               <w:t>"</w:t>
             </w:r>
+            <w:proofErr w:type="spellStart"/>
             <w:r>
               <w:rPr>
                 <w:rFonts w:ascii="Consolas" w:eastAsia="Consolas" w:hAnsi="Consolas" w:cs="Consolas"/>
@@ -4814,6 +5140,7 @@
               </w:rPr>
               <w:t>name</w:t>
             </w:r>
+            <w:proofErr w:type="spellEnd"/>
             <w:r>
               <w:rPr>
                 <w:rFonts w:ascii="Consolas" w:eastAsia="Consolas" w:hAnsi="Consolas" w:cs="Consolas"/>
@@ -4851,7 +5178,23 @@
                 <w:rFonts w:ascii="Consolas" w:eastAsia="Consolas" w:hAnsi="Consolas" w:cs="Consolas"/>
                 <w:color w:val="B45F06"/>
               </w:rPr>
-              <w:t>Storm Clearomizers - Clear</w:t>
+              <w:t xml:space="preserve">Storm </w:t>
+            </w:r>
+            <w:proofErr w:type="spellStart"/>
+            <w:r>
+              <w:rPr>
+                <w:rFonts w:ascii="Consolas" w:eastAsia="Consolas" w:hAnsi="Consolas" w:cs="Consolas"/>
+                <w:color w:val="B45F06"/>
+              </w:rPr>
+              <w:t>Clearomizers</w:t>
+            </w:r>
+            <w:proofErr w:type="spellEnd"/>
+            <w:r>
+              <w:rPr>
+                <w:rFonts w:ascii="Consolas" w:eastAsia="Consolas" w:hAnsi="Consolas" w:cs="Consolas"/>
+                <w:color w:val="B45F06"/>
+              </w:rPr>
+              <w:t xml:space="preserve"> - Clear</w:t>
             </w:r>
             <w:r>
               <w:rPr>
@@ -4901,6 +5244,7 @@
                 <w:color w:val="38761D"/>
               </w:rPr>
             </w:pPr>
+            <w:proofErr w:type="spellStart"/>
             <w:r>
               <w:rPr>
                 <w:rFonts w:ascii="Consolas" w:eastAsia="Consolas" w:hAnsi="Consolas" w:cs="Consolas"/>
@@ -4916,6 +5260,7 @@
               </w:rPr>
               <w:t>_values</w:t>
             </w:r>
+            <w:proofErr w:type="spellEnd"/>
           </w:p>
         </w:tc>
         <w:tc>
@@ -5070,8 +5415,17 @@
           <w:color w:val="741B47"/>
           <w:sz w:val="36"/>
         </w:rPr>
-        <w:t>List product_attributes</w:t>
+        <w:t xml:space="preserve">List </w:t>
       </w:r>
+      <w:proofErr w:type="spellStart"/>
+      <w:r>
+        <w:rPr>
+          <w:color w:val="741B47"/>
+          <w:sz w:val="36"/>
+        </w:rPr>
+        <w:t>product_attributes</w:t>
+      </w:r>
+      <w:proofErr w:type="spellEnd"/>
     </w:p>
     <w:p>
       <w:pPr>
@@ -5083,19 +5437,27 @@
       <w:r>
         <w:t xml:space="preserve"> with options &amp; </w:t>
       </w:r>
+      <w:proofErr w:type="spellStart"/>
       <w:r>
-        <w:t>options_values under the product</w:t>
+        <w:t>options_values</w:t>
+      </w:r>
+      <w:proofErr w:type="spellEnd"/>
+      <w:r>
+        <w:t xml:space="preserve"> under the product</w:t>
       </w:r>
     </w:p>
     <w:p>
       <w:pPr>
         <w:ind w:right="-259"/>
       </w:pPr>
+      <w:proofErr w:type="gramStart"/>
       <w:r>
-        <w:t>displays only whose option value quantity is greater than 0.</w:t>
+        <w:t>displays</w:t>
       </w:r>
-      <w:bookmarkStart w:id="13" w:name="_GoBack"/>
-      <w:bookmarkEnd w:id="13"/>
+      <w:proofErr w:type="gramEnd"/>
+      <w:r>
+        <w:t xml:space="preserve"> only whose option value quantity is greater than 0.</w:t>
+      </w:r>
     </w:p>
     <w:p>
       <w:pPr>
@@ -5303,6 +5665,7 @@
             <w:pPr>
               <w:ind w:right="-259"/>
             </w:pPr>
+            <w:proofErr w:type="spellStart"/>
             <w:r>
               <w:rPr>
                 <w:b/>
@@ -5310,6 +5673,7 @@
               </w:rPr>
               <w:t>Params</w:t>
             </w:r>
+            <w:proofErr w:type="spellEnd"/>
           </w:p>
         </w:tc>
         <w:tc>
@@ -5374,6 +5738,7 @@
             <w:pPr>
               <w:ind w:right="-259"/>
             </w:pPr>
+            <w:proofErr w:type="spellStart"/>
             <w:r>
               <w:rPr>
                 <w:rFonts w:ascii="Consolas" w:eastAsia="Consolas" w:hAnsi="Consolas" w:cs="Consolas"/>
@@ -5386,6 +5751,7 @@
               </w:rPr>
               <w:t>_id</w:t>
             </w:r>
+            <w:proofErr w:type="spellEnd"/>
           </w:p>
         </w:tc>
         <w:tc>
@@ -5405,11 +5771,19 @@
                 <w:color w:val="7F6000"/>
               </w:rPr>
             </w:pPr>
-            <w:r>
-              <w:rPr>
-                <w:rFonts w:ascii="Consolas" w:eastAsia="Consolas" w:hAnsi="Consolas" w:cs="Consolas"/>
-              </w:rPr>
-              <w:t>int :</w:t>
+            <w:proofErr w:type="spellStart"/>
+            <w:r>
+              <w:rPr>
+                <w:rFonts w:ascii="Consolas" w:eastAsia="Consolas" w:hAnsi="Consolas" w:cs="Consolas"/>
+              </w:rPr>
+              <w:t>int</w:t>
+            </w:r>
+            <w:proofErr w:type="spellEnd"/>
+            <w:r>
+              <w:rPr>
+                <w:rFonts w:ascii="Consolas" w:eastAsia="Consolas" w:hAnsi="Consolas" w:cs="Consolas"/>
+              </w:rPr>
+              <w:t xml:space="preserve"> :</w:t>
             </w:r>
             <w:r>
               <w:rPr>
@@ -5464,11 +5838,19 @@
                 <w:rFonts w:ascii="Consolas" w:eastAsia="Consolas" w:hAnsi="Consolas" w:cs="Consolas"/>
               </w:rPr>
             </w:pPr>
-            <w:r>
-              <w:rPr>
-                <w:rFonts w:ascii="Consolas" w:eastAsia="Consolas" w:hAnsi="Consolas" w:cs="Consolas"/>
-              </w:rPr>
-              <w:t xml:space="preserve">language_id </w:t>
+            <w:proofErr w:type="spellStart"/>
+            <w:r>
+              <w:rPr>
+                <w:rFonts w:ascii="Consolas" w:eastAsia="Consolas" w:hAnsi="Consolas" w:cs="Consolas"/>
+              </w:rPr>
+              <w:t>language_id</w:t>
+            </w:r>
+            <w:proofErr w:type="spellEnd"/>
+            <w:r>
+              <w:rPr>
+                <w:rFonts w:ascii="Consolas" w:eastAsia="Consolas" w:hAnsi="Consolas" w:cs="Consolas"/>
+              </w:rPr>
+              <w:t xml:space="preserve"> </w:t>
             </w:r>
           </w:p>
         </w:tc>
@@ -5489,11 +5871,19 @@
                 <w:color w:val="7F6000"/>
               </w:rPr>
             </w:pPr>
-            <w:r>
-              <w:rPr>
-                <w:rFonts w:ascii="Consolas" w:eastAsia="Consolas" w:hAnsi="Consolas" w:cs="Consolas"/>
-              </w:rPr>
-              <w:t>int :</w:t>
+            <w:proofErr w:type="spellStart"/>
+            <w:r>
+              <w:rPr>
+                <w:rFonts w:ascii="Consolas" w:eastAsia="Consolas" w:hAnsi="Consolas" w:cs="Consolas"/>
+              </w:rPr>
+              <w:t>int</w:t>
+            </w:r>
+            <w:proofErr w:type="spellEnd"/>
+            <w:r>
+              <w:rPr>
+                <w:rFonts w:ascii="Consolas" w:eastAsia="Consolas" w:hAnsi="Consolas" w:cs="Consolas"/>
+              </w:rPr>
+              <w:t xml:space="preserve"> :</w:t>
             </w:r>
             <w:r>
               <w:rPr>
@@ -5802,6 +6192,7 @@
               </w:rPr>
               <w:t>{"</w:t>
             </w:r>
+            <w:proofErr w:type="spellStart"/>
             <w:r>
               <w:rPr>
                 <w:rFonts w:ascii="Consolas" w:eastAsia="Consolas" w:hAnsi="Consolas" w:cs="Consolas"/>
@@ -5812,7 +6203,14 @@
               <w:rPr>
                 <w:rFonts w:ascii="Consolas" w:eastAsia="Consolas" w:hAnsi="Consolas" w:cs="Consolas"/>
               </w:rPr>
-              <w:t>_id"</w:t>
+              <w:t>_id</w:t>
+            </w:r>
+            <w:proofErr w:type="spellEnd"/>
+            <w:r>
+              <w:rPr>
+                <w:rFonts w:ascii="Consolas" w:eastAsia="Consolas" w:hAnsi="Consolas" w:cs="Consolas"/>
+              </w:rPr>
+              <w:t>"</w:t>
             </w:r>
             <w:r>
               <w:rPr>
@@ -5881,12 +6279,14 @@
               </w:rPr>
               <w:t>"</w:t>
             </w:r>
+            <w:proofErr w:type="spellStart"/>
             <w:r>
               <w:rPr>
                 <w:rFonts w:ascii="Consolas" w:eastAsia="Consolas" w:hAnsi="Consolas" w:cs="Consolas"/>
               </w:rPr>
               <w:t>options_name</w:t>
             </w:r>
+            <w:proofErr w:type="spellEnd"/>
             <w:r>
               <w:rPr>
                 <w:rFonts w:ascii="Consolas" w:eastAsia="Consolas" w:hAnsi="Consolas" w:cs="Consolas"/>
@@ -5926,6 +6326,7 @@
               </w:rPr>
               <w:t xml:space="preserve"> </w:t>
             </w:r>
+            <w:proofErr w:type="spellStart"/>
             <w:r>
               <w:rPr>
                 <w:rFonts w:ascii="Consolas" w:eastAsia="Consolas" w:hAnsi="Consolas" w:cs="Consolas"/>
@@ -5933,6 +6334,7 @@
               </w:rPr>
               <w:t>ELiquid</w:t>
             </w:r>
+            <w:proofErr w:type="spellEnd"/>
             <w:r>
               <w:rPr>
                 <w:rFonts w:ascii="Consolas" w:eastAsia="Consolas" w:hAnsi="Consolas" w:cs="Consolas"/>
@@ -5969,12 +6371,14 @@
               </w:rPr>
               <w:t>"</w:t>
             </w:r>
+            <w:proofErr w:type="spellStart"/>
             <w:r>
               <w:rPr>
                 <w:rFonts w:ascii="Consolas" w:eastAsia="Consolas" w:hAnsi="Consolas" w:cs="Consolas"/>
               </w:rPr>
               <w:t>values_list</w:t>
             </w:r>
+            <w:proofErr w:type="spellEnd"/>
             <w:r>
               <w:rPr>
                 <w:rFonts w:ascii="Consolas" w:eastAsia="Consolas" w:hAnsi="Consolas" w:cs="Consolas"/>
@@ -6071,12 +6475,20 @@
                 <w:rFonts w:ascii="Consolas" w:eastAsia="Consolas" w:hAnsi="Consolas" w:cs="Consolas"/>
               </w:rPr>
             </w:pPr>
+            <w:proofErr w:type="spellStart"/>
             <w:r>
               <w:rPr>
                 <w:rFonts w:ascii="Consolas" w:eastAsia="Consolas" w:hAnsi="Consolas" w:cs="Consolas"/>
               </w:rPr>
               <w:lastRenderedPageBreak/>
-              <w:t>values_list in details :</w:t>
+              <w:t>values_list</w:t>
+            </w:r>
+            <w:proofErr w:type="spellEnd"/>
+            <w:r>
+              <w:rPr>
+                <w:rFonts w:ascii="Consolas" w:eastAsia="Consolas" w:hAnsi="Consolas" w:cs="Consolas"/>
+              </w:rPr>
+              <w:t xml:space="preserve"> in details :</w:t>
             </w:r>
           </w:p>
           <w:p>
@@ -6099,6 +6511,7 @@
               </w:rPr>
               <w:t>{"</w:t>
             </w:r>
+            <w:proofErr w:type="spellStart"/>
             <w:r>
               <w:rPr>
                 <w:rFonts w:ascii="Consolas" w:eastAsia="Consolas" w:hAnsi="Consolas" w:cs="Consolas"/>
@@ -6121,7 +6534,14 @@
               <w:rPr>
                 <w:rFonts w:ascii="Consolas" w:eastAsia="Consolas" w:hAnsi="Consolas" w:cs="Consolas"/>
               </w:rPr>
-              <w:t>id"</w:t>
+              <w:t>id</w:t>
+            </w:r>
+            <w:proofErr w:type="spellEnd"/>
+            <w:r>
+              <w:rPr>
+                <w:rFonts w:ascii="Consolas" w:eastAsia="Consolas" w:hAnsi="Consolas" w:cs="Consolas"/>
+              </w:rPr>
+              <w:t>"</w:t>
             </w:r>
             <w:r>
               <w:rPr>
@@ -6190,12 +6610,14 @@
               </w:rPr>
               <w:t>"</w:t>
             </w:r>
+            <w:proofErr w:type="spellStart"/>
             <w:r>
               <w:rPr>
                 <w:rFonts w:ascii="Consolas" w:eastAsia="Consolas" w:hAnsi="Consolas" w:cs="Consolas"/>
               </w:rPr>
               <w:t>options_values_name</w:t>
             </w:r>
+            <w:proofErr w:type="spellEnd"/>
             <w:r>
               <w:rPr>
                 <w:rFonts w:ascii="Consolas" w:eastAsia="Consolas" w:hAnsi="Consolas" w:cs="Consolas"/>
@@ -6228,12 +6650,21 @@
               </w:rPr>
               <w:t>"</w:t>
             </w:r>
+            <w:proofErr w:type="spellStart"/>
             <w:r>
               <w:rPr>
                 <w:rFonts w:ascii="Consolas" w:eastAsia="Consolas" w:hAnsi="Consolas" w:cs="Consolas"/>
                 <w:color w:val="B45F06"/>
               </w:rPr>
-              <w:t>Amerismoke - Made in USA Liquid - Cherry High</w:t>
+              <w:t>Amerismoke</w:t>
+            </w:r>
+            <w:proofErr w:type="spellEnd"/>
+            <w:r>
+              <w:rPr>
+                <w:rFonts w:ascii="Consolas" w:eastAsia="Consolas" w:hAnsi="Consolas" w:cs="Consolas"/>
+                <w:color w:val="B45F06"/>
+              </w:rPr>
+              <w:t xml:space="preserve"> - Made in USA Liquid - Cherry High</w:t>
             </w:r>
             <w:r>
               <w:rPr>
@@ -6496,7 +6927,15 @@
         </w:numPr>
       </w:pPr>
       <w:r>
-        <w:t>add to orders_products table</w:t>
+        <w:t xml:space="preserve">add to </w:t>
+      </w:r>
+      <w:proofErr w:type="spellStart"/>
+      <w:r>
+        <w:t>orders_products</w:t>
+      </w:r>
+      <w:proofErr w:type="spellEnd"/>
+      <w:r>
+        <w:t xml:space="preserve"> table</w:t>
       </w:r>
     </w:p>
     <w:p>
@@ -6508,7 +6947,15 @@
         </w:numPr>
       </w:pPr>
       <w:r>
-        <w:t>add to orders_products_attributes table</w:t>
+        <w:t xml:space="preserve">add to </w:t>
+      </w:r>
+      <w:proofErr w:type="spellStart"/>
+      <w:r>
+        <w:t>orders_products_attributes</w:t>
+      </w:r>
+      <w:proofErr w:type="spellEnd"/>
+      <w:r>
+        <w:t xml:space="preserve"> table</w:t>
       </w:r>
     </w:p>
     <w:p>
@@ -6520,7 +6967,15 @@
         </w:numPr>
       </w:pPr>
       <w:r>
-        <w:t>add to orders_total table</w:t>
+        <w:t xml:space="preserve">add to </w:t>
+      </w:r>
+      <w:proofErr w:type="spellStart"/>
+      <w:r>
+        <w:t>orders_total</w:t>
+      </w:r>
+      <w:proofErr w:type="spellEnd"/>
+      <w:r>
+        <w:t xml:space="preserve"> table</w:t>
       </w:r>
     </w:p>
     <w:p>
@@ -6532,7 +6987,15 @@
         </w:numPr>
       </w:pPr>
       <w:r>
-        <w:t>add to orders_status_history table</w:t>
+        <w:t xml:space="preserve">add to </w:t>
+      </w:r>
+      <w:proofErr w:type="spellStart"/>
+      <w:r>
+        <w:t>orders_status_history</w:t>
+      </w:r>
+      <w:proofErr w:type="spellEnd"/>
+      <w:r>
+        <w:t xml:space="preserve"> table</w:t>
       </w:r>
     </w:p>
     <w:p>
@@ -6679,9 +7142,19 @@
             <w:r>
               <w:t>/</w:t>
             </w:r>
-            <w:r>
-              <w:t>index.php/store/checkout_products</w:t>
-            </w:r>
+            <w:proofErr w:type="spellStart"/>
+            <w:r>
+              <w:t>index.php</w:t>
+            </w:r>
+            <w:proofErr w:type="spellEnd"/>
+            <w:r>
+              <w:t>/store/</w:t>
+            </w:r>
+            <w:proofErr w:type="spellStart"/>
+            <w:r>
+              <w:t>checkout_products</w:t>
+            </w:r>
+            <w:proofErr w:type="spellEnd"/>
           </w:p>
         </w:tc>
       </w:tr>
@@ -6752,6 +7225,7 @@
             <w:pPr>
               <w:ind w:right="-259"/>
             </w:pPr>
+            <w:proofErr w:type="spellStart"/>
             <w:r>
               <w:rPr>
                 <w:b/>
@@ -6759,6 +7233,7 @@
               </w:rPr>
               <w:t>Params</w:t>
             </w:r>
+            <w:proofErr w:type="spellEnd"/>
           </w:p>
         </w:tc>
         <w:tc>
@@ -6829,12 +7304,20 @@
                 <w:rFonts w:ascii="Consolas" w:eastAsia="Consolas" w:hAnsi="Consolas" w:cs="Consolas"/>
               </w:rPr>
             </w:pPr>
-            <w:r>
-              <w:rPr>
-                <w:rFonts w:ascii="Consolas" w:eastAsia="Consolas" w:hAnsi="Consolas" w:cs="Consolas"/>
-              </w:rPr>
-              <w:t>product_id</w:t>
-            </w:r>
+            <w:proofErr w:type="spellStart"/>
+            <w:r>
+              <w:rPr>
+                <w:rFonts w:ascii="Consolas" w:eastAsia="Consolas" w:hAnsi="Consolas" w:cs="Consolas"/>
+              </w:rPr>
+              <w:t>product_</w:t>
+            </w:r>
+            <w:r>
+              <w:rPr>
+                <w:rFonts w:ascii="Consolas" w:eastAsia="Consolas" w:hAnsi="Consolas" w:cs="Consolas"/>
+              </w:rPr>
+              <w:t>string</w:t>
+            </w:r>
+            <w:proofErr w:type="spellEnd"/>
           </w:p>
         </w:tc>
         <w:tc>
@@ -6859,631 +7342,29 @@
                 <w:rFonts w:ascii="Consolas" w:eastAsia="Consolas" w:hAnsi="Consolas" w:cs="Consolas"/>
                 <w:color w:val="7F6000"/>
               </w:rPr>
-              <w:t>array : array of product ids</w:t>
-            </w:r>
-          </w:p>
-        </w:tc>
-      </w:tr>
-      <w:tr>
-        <w:tc>
-          <w:tcPr>
-            <w:tcW w:w="1250" w:type="dxa"/>
-            <w:tcMar>
-              <w:top w:w="100" w:type="dxa"/>
-              <w:left w:w="100" w:type="dxa"/>
-              <w:bottom w:w="100" w:type="dxa"/>
-              <w:right w:w="100" w:type="dxa"/>
-            </w:tcMar>
-          </w:tcPr>
-          <w:p>
-            <w:pPr>
-              <w:ind w:right="-259"/>
-              <w:rPr>
-                <w:rFonts w:ascii="Consolas" w:eastAsia="Consolas" w:hAnsi="Consolas" w:cs="Consolas"/>
-              </w:rPr>
-            </w:pPr>
-            <w:r>
-              <w:rPr>
-                <w:rFonts w:ascii="Consolas" w:eastAsia="Consolas" w:hAnsi="Consolas" w:cs="Consolas"/>
-              </w:rPr>
-              <w:t>POST</w:t>
-            </w:r>
-          </w:p>
-        </w:tc>
-        <w:tc>
-          <w:tcPr>
-            <w:tcW w:w="3125" w:type="dxa"/>
-            <w:tcMar>
-              <w:top w:w="100" w:type="dxa"/>
-              <w:left w:w="100" w:type="dxa"/>
-              <w:bottom w:w="100" w:type="dxa"/>
-              <w:right w:w="100" w:type="dxa"/>
-            </w:tcMar>
-          </w:tcPr>
-          <w:p>
-            <w:pPr>
-              <w:ind w:right="-259"/>
-              <w:rPr>
-                <w:rFonts w:ascii="Consolas" w:eastAsia="Consolas" w:hAnsi="Consolas" w:cs="Consolas"/>
-              </w:rPr>
-            </w:pPr>
-            <w:r>
-              <w:rPr>
-                <w:rFonts w:ascii="Consolas" w:eastAsia="Consolas" w:hAnsi="Consolas" w:cs="Consolas"/>
-              </w:rPr>
-              <w:t>quantity</w:t>
-            </w:r>
-          </w:p>
-        </w:tc>
-        <w:tc>
-          <w:tcPr>
-            <w:tcW w:w="4565" w:type="dxa"/>
-            <w:tcMar>
-              <w:top w:w="100" w:type="dxa"/>
-              <w:left w:w="100" w:type="dxa"/>
-              <w:bottom w:w="100" w:type="dxa"/>
-              <w:right w:w="100" w:type="dxa"/>
-            </w:tcMar>
-          </w:tcPr>
-          <w:p>
-            <w:pPr>
+              <w:t xml:space="preserve">array : array of </w:t>
+            </w:r>
+            <w:r>
               <w:rPr>
                 <w:rFonts w:ascii="Consolas" w:eastAsia="Consolas" w:hAnsi="Consolas" w:cs="Consolas"/>
                 <w:color w:val="7F6000"/>
               </w:rPr>
-            </w:pPr>
-            <w:r>
+              <w:t>details</w:t>
+            </w:r>
+          </w:p>
+          <w:p>
+            <w:pPr>
               <w:rPr>
                 <w:rFonts w:ascii="Consolas" w:eastAsia="Consolas" w:hAnsi="Consolas" w:cs="Consolas"/>
                 <w:color w:val="7F6000"/>
               </w:rPr>
-              <w:t>array</w:t>
-            </w:r>
+            </w:pPr>
             <w:r>
               <w:rPr>
                 <w:rFonts w:ascii="Consolas" w:eastAsia="Consolas" w:hAnsi="Consolas" w:cs="Consolas"/>
                 <w:color w:val="7F6000"/>
               </w:rPr>
-              <w:t xml:space="preserve"> : </w:t>
-            </w:r>
-            <w:r>
-              <w:rPr>
-                <w:rFonts w:ascii="Consolas" w:eastAsia="Consolas" w:hAnsi="Consolas" w:cs="Consolas"/>
-                <w:color w:val="7F6000"/>
-              </w:rPr>
-              <w:t>array of product quantities</w:t>
-            </w:r>
-          </w:p>
-        </w:tc>
-      </w:tr>
-      <w:tr>
-        <w:tc>
-          <w:tcPr>
-            <w:tcW w:w="1250" w:type="dxa"/>
-            <w:tcMar>
-              <w:top w:w="100" w:type="dxa"/>
-              <w:left w:w="100" w:type="dxa"/>
-              <w:bottom w:w="100" w:type="dxa"/>
-              <w:right w:w="100" w:type="dxa"/>
-            </w:tcMar>
-          </w:tcPr>
-          <w:p>
-            <w:pPr>
-              <w:ind w:right="-259"/>
-              <w:rPr>
-                <w:rFonts w:ascii="Consolas" w:eastAsia="Consolas" w:hAnsi="Consolas" w:cs="Consolas"/>
-              </w:rPr>
-            </w:pPr>
-            <w:r>
-              <w:rPr>
-                <w:rFonts w:ascii="Consolas" w:eastAsia="Consolas" w:hAnsi="Consolas" w:cs="Consolas"/>
-              </w:rPr>
-              <w:t>POST</w:t>
-            </w:r>
-          </w:p>
-        </w:tc>
-        <w:tc>
-          <w:tcPr>
-            <w:tcW w:w="3125" w:type="dxa"/>
-            <w:tcMar>
-              <w:top w:w="100" w:type="dxa"/>
-              <w:left w:w="100" w:type="dxa"/>
-              <w:bottom w:w="100" w:type="dxa"/>
-              <w:right w:w="100" w:type="dxa"/>
-            </w:tcMar>
-          </w:tcPr>
-          <w:p>
-            <w:pPr>
-              <w:ind w:right="-259"/>
-              <w:rPr>
-                <w:rFonts w:ascii="Consolas" w:eastAsia="Consolas" w:hAnsi="Consolas" w:cs="Consolas"/>
-              </w:rPr>
-            </w:pPr>
-            <w:r>
-              <w:rPr>
-                <w:rFonts w:ascii="Consolas" w:eastAsia="Consolas" w:hAnsi="Consolas" w:cs="Consolas"/>
-              </w:rPr>
-              <w:t>language_id</w:t>
-            </w:r>
-          </w:p>
-        </w:tc>
-        <w:tc>
-          <w:tcPr>
-            <w:tcW w:w="4565" w:type="dxa"/>
-            <w:tcMar>
-              <w:top w:w="100" w:type="dxa"/>
-              <w:left w:w="100" w:type="dxa"/>
-              <w:bottom w:w="100" w:type="dxa"/>
-              <w:right w:w="100" w:type="dxa"/>
-            </w:tcMar>
-          </w:tcPr>
-          <w:p>
-            <w:pPr>
-              <w:rPr>
-                <w:rFonts w:ascii="Consolas" w:eastAsia="Consolas" w:hAnsi="Consolas" w:cs="Consolas"/>
-                <w:color w:val="7F6000"/>
-              </w:rPr>
-            </w:pPr>
-            <w:r>
-              <w:rPr>
-                <w:rFonts w:ascii="Consolas" w:eastAsia="Consolas" w:hAnsi="Consolas" w:cs="Consolas"/>
-                <w:color w:val="7F6000"/>
-              </w:rPr>
-              <w:t>int</w:t>
-            </w:r>
-            <w:r>
-              <w:rPr>
-                <w:rFonts w:ascii="Consolas" w:eastAsia="Consolas" w:hAnsi="Consolas" w:cs="Consolas"/>
-                <w:color w:val="7F6000"/>
-              </w:rPr>
-              <w:t xml:space="preserve"> : </w:t>
-            </w:r>
-            <w:r>
-              <w:rPr>
-                <w:rFonts w:ascii="Consolas" w:eastAsia="Consolas" w:hAnsi="Consolas" w:cs="Consolas"/>
-                <w:color w:val="7F6000"/>
-              </w:rPr>
-              <w:t>language id</w:t>
-            </w:r>
-            <w:r>
-              <w:rPr>
-                <w:rFonts w:ascii="Consolas" w:eastAsia="Consolas" w:hAnsi="Consolas" w:cs="Consolas"/>
-                <w:color w:val="7F6000"/>
-              </w:rPr>
-              <w:t xml:space="preserve"> </w:t>
-            </w:r>
-          </w:p>
-        </w:tc>
-      </w:tr>
-      <w:tr>
-        <w:tc>
-          <w:tcPr>
-            <w:tcW w:w="1250" w:type="dxa"/>
-            <w:tcMar>
-              <w:top w:w="100" w:type="dxa"/>
-              <w:left w:w="100" w:type="dxa"/>
-              <w:bottom w:w="100" w:type="dxa"/>
-              <w:right w:w="100" w:type="dxa"/>
-            </w:tcMar>
-          </w:tcPr>
-          <w:p>
-            <w:pPr>
-              <w:ind w:right="-259"/>
-              <w:rPr>
-                <w:rFonts w:ascii="Consolas" w:eastAsia="Consolas" w:hAnsi="Consolas" w:cs="Consolas"/>
-              </w:rPr>
-            </w:pPr>
-            <w:r>
-              <w:rPr>
-                <w:rFonts w:ascii="Consolas" w:eastAsia="Consolas" w:hAnsi="Consolas" w:cs="Consolas"/>
-              </w:rPr>
-              <w:t>POST</w:t>
-            </w:r>
-          </w:p>
-        </w:tc>
-        <w:tc>
-          <w:tcPr>
-            <w:tcW w:w="3125" w:type="dxa"/>
-            <w:tcMar>
-              <w:top w:w="100" w:type="dxa"/>
-              <w:left w:w="100" w:type="dxa"/>
-              <w:bottom w:w="100" w:type="dxa"/>
-              <w:right w:w="100" w:type="dxa"/>
-            </w:tcMar>
-          </w:tcPr>
-          <w:p>
-            <w:pPr>
-              <w:ind w:right="-259"/>
-              <w:rPr>
-                <w:rFonts w:ascii="Consolas" w:eastAsia="Consolas" w:hAnsi="Consolas" w:cs="Consolas"/>
-              </w:rPr>
-            </w:pPr>
-            <w:r>
-              <w:rPr>
-                <w:rFonts w:ascii="Consolas" w:eastAsia="Consolas" w:hAnsi="Consolas" w:cs="Consolas"/>
-              </w:rPr>
-              <w:t>order_total</w:t>
-            </w:r>
-          </w:p>
-        </w:tc>
-        <w:tc>
-          <w:tcPr>
-            <w:tcW w:w="4565" w:type="dxa"/>
-            <w:tcMar>
-              <w:top w:w="100" w:type="dxa"/>
-              <w:left w:w="100" w:type="dxa"/>
-              <w:bottom w:w="100" w:type="dxa"/>
-              <w:right w:w="100" w:type="dxa"/>
-            </w:tcMar>
-          </w:tcPr>
-          <w:p>
-            <w:pPr>
-              <w:rPr>
-                <w:rFonts w:ascii="Consolas" w:eastAsia="Consolas" w:hAnsi="Consolas" w:cs="Consolas"/>
-                <w:color w:val="7F6000"/>
-              </w:rPr>
-            </w:pPr>
-            <w:r>
-              <w:rPr>
-                <w:rFonts w:ascii="Consolas" w:eastAsia="Consolas" w:hAnsi="Consolas" w:cs="Consolas"/>
-                <w:color w:val="7F6000"/>
-              </w:rPr>
-              <w:t>flaot : total value</w:t>
-            </w:r>
-          </w:p>
-        </w:tc>
-      </w:tr>
-      <w:tr>
-        <w:tc>
-          <w:tcPr>
-            <w:tcW w:w="1250" w:type="dxa"/>
-            <w:tcMar>
-              <w:top w:w="100" w:type="dxa"/>
-              <w:left w:w="100" w:type="dxa"/>
-              <w:bottom w:w="100" w:type="dxa"/>
-              <w:right w:w="100" w:type="dxa"/>
-            </w:tcMar>
-          </w:tcPr>
-          <w:p>
-            <w:pPr>
-              <w:ind w:right="-259"/>
-              <w:rPr>
-                <w:rFonts w:ascii="Consolas" w:eastAsia="Consolas" w:hAnsi="Consolas" w:cs="Consolas"/>
-              </w:rPr>
-            </w:pPr>
-            <w:r>
-              <w:rPr>
-                <w:rFonts w:ascii="Consolas" w:eastAsia="Consolas" w:hAnsi="Consolas" w:cs="Consolas"/>
-              </w:rPr>
-              <w:lastRenderedPageBreak/>
-              <w:t>POST</w:t>
-            </w:r>
-          </w:p>
-        </w:tc>
-        <w:tc>
-          <w:tcPr>
-            <w:tcW w:w="3125" w:type="dxa"/>
-            <w:tcMar>
-              <w:top w:w="100" w:type="dxa"/>
-              <w:left w:w="100" w:type="dxa"/>
-              <w:bottom w:w="100" w:type="dxa"/>
-              <w:right w:w="100" w:type="dxa"/>
-            </w:tcMar>
-          </w:tcPr>
-          <w:p>
-            <w:pPr>
-              <w:ind w:right="-259"/>
-              <w:rPr>
-                <w:rFonts w:ascii="Consolas" w:eastAsia="Consolas" w:hAnsi="Consolas" w:cs="Consolas"/>
-              </w:rPr>
-            </w:pPr>
-            <w:r>
-              <w:rPr>
-                <w:rFonts w:ascii="Consolas" w:eastAsia="Consolas" w:hAnsi="Consolas" w:cs="Consolas"/>
-              </w:rPr>
-              <w:t>order_tax</w:t>
-            </w:r>
-          </w:p>
-        </w:tc>
-        <w:tc>
-          <w:tcPr>
-            <w:tcW w:w="4565" w:type="dxa"/>
-            <w:tcMar>
-              <w:top w:w="100" w:type="dxa"/>
-              <w:left w:w="100" w:type="dxa"/>
-              <w:bottom w:w="100" w:type="dxa"/>
-              <w:right w:w="100" w:type="dxa"/>
-            </w:tcMar>
-          </w:tcPr>
-          <w:p>
-            <w:pPr>
-              <w:rPr>
-                <w:rFonts w:ascii="Consolas" w:eastAsia="Consolas" w:hAnsi="Consolas" w:cs="Consolas"/>
-                <w:color w:val="7F6000"/>
-              </w:rPr>
-            </w:pPr>
-            <w:r>
-              <w:rPr>
-                <w:rFonts w:ascii="Consolas" w:eastAsia="Consolas" w:hAnsi="Consolas" w:cs="Consolas"/>
-                <w:color w:val="7F6000"/>
-              </w:rPr>
-              <w:t>float : tax (usually 0)</w:t>
-            </w:r>
-          </w:p>
-        </w:tc>
-      </w:tr>
-      <w:tr>
-        <w:tc>
-          <w:tcPr>
-            <w:tcW w:w="1250" w:type="dxa"/>
-            <w:tcMar>
-              <w:top w:w="100" w:type="dxa"/>
-              <w:left w:w="100" w:type="dxa"/>
-              <w:bottom w:w="100" w:type="dxa"/>
-              <w:right w:w="100" w:type="dxa"/>
-            </w:tcMar>
-          </w:tcPr>
-          <w:p>
-            <w:pPr>
-              <w:ind w:right="-259"/>
-              <w:rPr>
-                <w:rFonts w:ascii="Consolas" w:eastAsia="Consolas" w:hAnsi="Consolas" w:cs="Consolas"/>
-              </w:rPr>
-            </w:pPr>
-            <w:r>
-              <w:rPr>
-                <w:rFonts w:ascii="Consolas" w:eastAsia="Consolas" w:hAnsi="Consolas" w:cs="Consolas"/>
-              </w:rPr>
-              <w:t>POST</w:t>
-            </w:r>
-          </w:p>
-        </w:tc>
-        <w:tc>
-          <w:tcPr>
-            <w:tcW w:w="3125" w:type="dxa"/>
-            <w:tcMar>
-              <w:top w:w="100" w:type="dxa"/>
-              <w:left w:w="100" w:type="dxa"/>
-              <w:bottom w:w="100" w:type="dxa"/>
-              <w:right w:w="100" w:type="dxa"/>
-            </w:tcMar>
-          </w:tcPr>
-          <w:p>
-            <w:pPr>
-              <w:ind w:right="-259"/>
-              <w:rPr>
-                <w:rFonts w:ascii="Consolas" w:eastAsia="Consolas" w:hAnsi="Consolas" w:cs="Consolas"/>
-              </w:rPr>
-            </w:pPr>
-            <w:r>
-              <w:rPr>
-                <w:rFonts w:ascii="Consolas" w:eastAsia="Consolas" w:hAnsi="Consolas" w:cs="Consolas"/>
-              </w:rPr>
-              <w:t>payment_method</w:t>
-            </w:r>
-          </w:p>
-        </w:tc>
-        <w:tc>
-          <w:tcPr>
-            <w:tcW w:w="4565" w:type="dxa"/>
-            <w:tcMar>
-              <w:top w:w="100" w:type="dxa"/>
-              <w:left w:w="100" w:type="dxa"/>
-              <w:bottom w:w="100" w:type="dxa"/>
-              <w:right w:w="100" w:type="dxa"/>
-            </w:tcMar>
-          </w:tcPr>
-          <w:p>
-            <w:pPr>
-              <w:rPr>
-                <w:rFonts w:ascii="Consolas" w:eastAsia="Consolas" w:hAnsi="Consolas" w:cs="Consolas"/>
-                <w:color w:val="7F6000"/>
-              </w:rPr>
-            </w:pPr>
-            <w:r>
-              <w:rPr>
-                <w:rFonts w:ascii="Consolas" w:eastAsia="Consolas" w:hAnsi="Consolas" w:cs="Consolas"/>
-                <w:color w:val="7F6000"/>
-              </w:rPr>
-              <w:t>string : “</w:t>
-            </w:r>
-            <w:r>
-              <w:rPr>
-                <w:rFonts w:ascii="Consolas" w:eastAsia="Consolas" w:hAnsi="Consolas" w:cs="Consolas"/>
-                <w:color w:val="7F6000"/>
-              </w:rPr>
-              <w:t>cash</w:t>
-            </w:r>
-            <w:r>
-              <w:rPr>
-                <w:rFonts w:ascii="Consolas" w:eastAsia="Consolas" w:hAnsi="Consolas" w:cs="Consolas"/>
-                <w:color w:val="7F6000"/>
-              </w:rPr>
-              <w:t>” or</w:t>
-            </w:r>
-            <w:r>
-              <w:rPr>
-                <w:rFonts w:ascii="Consolas" w:eastAsia="Consolas" w:hAnsi="Consolas" w:cs="Consolas"/>
-                <w:color w:val="7F6000"/>
-              </w:rPr>
-              <w:t xml:space="preserve"> </w:t>
-            </w:r>
-            <w:r>
-              <w:rPr>
-                <w:rFonts w:ascii="Consolas" w:eastAsia="Consolas" w:hAnsi="Consolas" w:cs="Consolas"/>
-                <w:color w:val="7F6000"/>
-              </w:rPr>
-              <w:t>“</w:t>
-            </w:r>
-            <w:r>
-              <w:rPr>
-                <w:rFonts w:ascii="Consolas" w:eastAsia="Consolas" w:hAnsi="Consolas" w:cs="Consolas"/>
-                <w:color w:val="7F6000"/>
-              </w:rPr>
-              <w:t>credit card</w:t>
-            </w:r>
-            <w:r>
-              <w:rPr>
-                <w:rFonts w:ascii="Consolas" w:eastAsia="Consolas" w:hAnsi="Consolas" w:cs="Consolas"/>
-                <w:color w:val="7F6000"/>
-              </w:rPr>
-              <w:t>”</w:t>
-            </w:r>
-          </w:p>
-        </w:tc>
-      </w:tr>
-      <w:tr>
-        <w:tc>
-          <w:tcPr>
-            <w:tcW w:w="1250" w:type="dxa"/>
-            <w:tcMar>
-              <w:top w:w="100" w:type="dxa"/>
-              <w:left w:w="100" w:type="dxa"/>
-              <w:bottom w:w="100" w:type="dxa"/>
-              <w:right w:w="100" w:type="dxa"/>
-            </w:tcMar>
-          </w:tcPr>
-          <w:p>
-            <w:pPr>
-              <w:ind w:right="-259"/>
-              <w:rPr>
-                <w:rFonts w:ascii="Consolas" w:eastAsia="Consolas" w:hAnsi="Consolas" w:cs="Consolas"/>
-              </w:rPr>
-            </w:pPr>
-            <w:r>
-              <w:rPr>
-                <w:rFonts w:ascii="Consolas" w:eastAsia="Consolas" w:hAnsi="Consolas" w:cs="Consolas"/>
-              </w:rPr>
-              <w:t>POST</w:t>
-            </w:r>
-          </w:p>
-        </w:tc>
-        <w:tc>
-          <w:tcPr>
-            <w:tcW w:w="3125" w:type="dxa"/>
-            <w:tcMar>
-              <w:top w:w="100" w:type="dxa"/>
-              <w:left w:w="100" w:type="dxa"/>
-              <w:bottom w:w="100" w:type="dxa"/>
-              <w:right w:w="100" w:type="dxa"/>
-            </w:tcMar>
-          </w:tcPr>
-          <w:p>
-            <w:pPr>
-              <w:ind w:right="-259"/>
-              <w:rPr>
-                <w:rFonts w:ascii="Consolas" w:eastAsia="Consolas" w:hAnsi="Consolas" w:cs="Consolas"/>
-              </w:rPr>
-            </w:pPr>
-            <w:r>
-              <w:rPr>
-                <w:rFonts w:ascii="Consolas" w:eastAsia="Consolas" w:hAnsi="Consolas" w:cs="Consolas"/>
-              </w:rPr>
-              <w:t>pid_option[]</w:t>
-            </w:r>
-          </w:p>
-        </w:tc>
-        <w:tc>
-          <w:tcPr>
-            <w:tcW w:w="4565" w:type="dxa"/>
-            <w:tcMar>
-              <w:top w:w="100" w:type="dxa"/>
-              <w:left w:w="100" w:type="dxa"/>
-              <w:bottom w:w="100" w:type="dxa"/>
-              <w:right w:w="100" w:type="dxa"/>
-            </w:tcMar>
-          </w:tcPr>
-          <w:p>
-            <w:pPr>
-              <w:rPr>
-                <w:rFonts w:ascii="Consolas" w:eastAsia="Consolas" w:hAnsi="Consolas" w:cs="Consolas"/>
-                <w:color w:val="7F6000"/>
-              </w:rPr>
-            </w:pPr>
-            <w:r>
-              <w:rPr>
-                <w:rFonts w:ascii="Consolas" w:eastAsia="Consolas" w:hAnsi="Consolas" w:cs="Consolas"/>
-                <w:color w:val="7F6000"/>
-              </w:rPr>
-              <w:t>array : array of product_option for product</w:t>
-            </w:r>
-          </w:p>
-        </w:tc>
-      </w:tr>
-      <w:tr>
-        <w:tc>
-          <w:tcPr>
-            <w:tcW w:w="1250" w:type="dxa"/>
-            <w:tcMar>
-              <w:top w:w="100" w:type="dxa"/>
-              <w:left w:w="100" w:type="dxa"/>
-              <w:bottom w:w="100" w:type="dxa"/>
-              <w:right w:w="100" w:type="dxa"/>
-            </w:tcMar>
-          </w:tcPr>
-          <w:p>
-            <w:pPr>
-              <w:ind w:right="-259"/>
-              <w:rPr>
-                <w:rFonts w:ascii="Consolas" w:eastAsia="Consolas" w:hAnsi="Consolas" w:cs="Consolas"/>
-              </w:rPr>
-            </w:pPr>
-            <w:r>
-              <w:rPr>
-                <w:rFonts w:ascii="Consolas" w:eastAsia="Consolas" w:hAnsi="Consolas" w:cs="Consolas"/>
-              </w:rPr>
-              <w:t>POST</w:t>
-            </w:r>
-          </w:p>
-        </w:tc>
-        <w:tc>
-          <w:tcPr>
-            <w:tcW w:w="3125" w:type="dxa"/>
-            <w:tcMar>
-              <w:top w:w="100" w:type="dxa"/>
-              <w:left w:w="100" w:type="dxa"/>
-              <w:bottom w:w="100" w:type="dxa"/>
-              <w:right w:w="100" w:type="dxa"/>
-            </w:tcMar>
-          </w:tcPr>
-          <w:p>
-            <w:pPr>
-              <w:ind w:right="-259"/>
-              <w:rPr>
-                <w:rFonts w:ascii="Consolas" w:eastAsia="Consolas" w:hAnsi="Consolas" w:cs="Consolas"/>
-              </w:rPr>
-            </w:pPr>
-            <w:r>
-              <w:rPr>
-                <w:rFonts w:ascii="Consolas" w:eastAsia="Consolas" w:hAnsi="Consolas" w:cs="Consolas"/>
-              </w:rPr>
-              <w:t>pid[]</w:t>
-            </w:r>
-          </w:p>
-        </w:tc>
-        <w:tc>
-          <w:tcPr>
-            <w:tcW w:w="4565" w:type="dxa"/>
-            <w:tcMar>
-              <w:top w:w="100" w:type="dxa"/>
-              <w:left w:w="100" w:type="dxa"/>
-              <w:bottom w:w="100" w:type="dxa"/>
-              <w:right w:w="100" w:type="dxa"/>
-            </w:tcMar>
-          </w:tcPr>
-          <w:p>
-            <w:pPr>
-              <w:rPr>
-                <w:rFonts w:ascii="Consolas" w:eastAsia="Consolas" w:hAnsi="Consolas" w:cs="Consolas"/>
-                <w:color w:val="7F6000"/>
-              </w:rPr>
-            </w:pPr>
-            <w:r>
-              <w:rPr>
-                <w:rFonts w:ascii="Consolas" w:eastAsia="Consolas" w:hAnsi="Consolas" w:cs="Consolas"/>
-                <w:color w:val="7F6000"/>
-              </w:rPr>
-              <w:t>array : array of product_option_values for product</w:t>
+              <w:t>reference at checkout_products.html</w:t>
             </w:r>
           </w:p>
         </w:tc>
@@ -7547,6 +7428,7 @@
                 <w:b/>
                 <w:shd w:val="clear" w:color="auto" w:fill="CFE2F3"/>
               </w:rPr>
+              <w:lastRenderedPageBreak/>
               <w:t>Value</w:t>
             </w:r>
           </w:p>
@@ -7846,11 +7728,9 @@
       </w:tr>
     </w:tbl>
     <w:p>
-      <w:pPr>
-        <w:pStyle w:val="Heading2"/>
-      </w:pPr>
+      <w:bookmarkStart w:id="13" w:name="_GoBack"/>
+      <w:bookmarkEnd w:id="13"/>
     </w:p>
-    <w:p/>
     <w:sectPr>
       <w:pgSz w:w="12240" w:h="15840"/>
       <w:pgMar w:top="1440" w:right="1440" w:bottom="1440" w:left="1440" w:header="720" w:footer="720" w:gutter="0"/>
@@ -10676,500 +10556,6 @@
 
 <file path=word/styles.xml><?xml version="1.0" encoding="utf-8"?>
 <w:styles xmlns:mc="http://schemas.openxmlformats.org/markup-compatibility/2006" xmlns:r="http://schemas.openxmlformats.org/officeDocument/2006/relationships" xmlns:w="http://schemas.openxmlformats.org/wordprocessingml/2006/main" xmlns:w14="http://schemas.microsoft.com/office/word/2010/wordml" mc:Ignorable="w14">
-  <w:docDefaults>
-    <w:rPrDefault>
-      <w:rPr>
-        <w:rFonts w:asciiTheme="minorHAnsi" w:eastAsiaTheme="minorEastAsia" w:hAnsiTheme="minorHAnsi" w:cstheme="minorBidi"/>
-        <w:sz w:val="22"/>
-        <w:szCs w:val="22"/>
-        <w:lang w:val="en-US" w:eastAsia="ko-KR" w:bidi="ar-SA"/>
-      </w:rPr>
-    </w:rPrDefault>
-    <w:pPrDefault>
-      <w:pPr>
-        <w:spacing w:after="200" w:line="276" w:lineRule="auto"/>
-      </w:pPr>
-    </w:pPrDefault>
-  </w:docDefaults>
-  <w:latentStyles w:defLockedState="0" w:defUIPriority="99" w:defSemiHidden="1" w:defUnhideWhenUsed="1" w:defQFormat="0" w:count="267">
-    <w:lsdException w:name="Normal" w:semiHidden="0" w:uiPriority="0" w:unhideWhenUsed="0" w:qFormat="1"/>
-    <w:lsdException w:name="heading 1" w:semiHidden="0" w:uiPriority="9" w:unhideWhenUsed="0" w:qFormat="1"/>
-    <w:lsdException w:name="heading 2" w:uiPriority="0" w:qFormat="1"/>
-    <w:lsdException w:name="heading 3" w:uiPriority="9" w:qFormat="1"/>
-    <w:lsdException w:name="heading 4" w:uiPriority="9" w:qFormat="1"/>
-    <w:lsdException w:name="heading 5" w:uiPriority="9" w:qFormat="1"/>
-    <w:lsdException w:name="heading 6" w:uiPriority="9" w:qFormat="1"/>
-    <w:lsdException w:name="heading 7" w:uiPriority="9" w:qFormat="1"/>
-    <w:lsdException w:name="heading 8" w:uiPriority="9" w:qFormat="1"/>
-    <w:lsdException w:name="heading 9" w:uiPriority="9" w:qFormat="1"/>
-    <w:lsdException w:name="toc 1" w:uiPriority="39"/>
-    <w:lsdException w:name="toc 2" w:uiPriority="39"/>
-    <w:lsdException w:name="toc 3" w:uiPriority="39"/>
-    <w:lsdException w:name="toc 4" w:uiPriority="39"/>
-    <w:lsdException w:name="toc 5" w:uiPriority="39"/>
-    <w:lsdException w:name="toc 6" w:uiPriority="39"/>
-    <w:lsdException w:name="toc 7" w:uiPriority="39"/>
-    <w:lsdException w:name="toc 8" w:uiPriority="39"/>
-    <w:lsdException w:name="toc 9" w:uiPriority="39"/>
-    <w:lsdException w:name="caption" w:uiPriority="35" w:qFormat="1"/>
-    <w:lsdException w:name="Title" w:semiHidden="0" w:uiPriority="10" w:unhideWhenUsed="0" w:qFormat="1"/>
-    <w:lsdException w:name="Default Paragraph Font" w:uiPriority="1"/>
-    <w:lsdException w:name="Subtitle" w:semiHidden="0" w:uiPriority="11" w:unhideWhenUsed="0" w:qFormat="1"/>
-    <w:lsdException w:name="Strong" w:semiHidden="0" w:uiPriority="22" w:unhideWhenUsed="0" w:qFormat="1"/>
-    <w:lsdException w:name="Emphasis" w:semiHidden="0" w:uiPriority="20" w:unhideWhenUsed="0" w:qFormat="1"/>
-    <w:lsdException w:name="Table Grid" w:semiHidden="0" w:uiPriority="59" w:unhideWhenUsed="0"/>
-    <w:lsdException w:name="Placeholder Text" w:unhideWhenUsed="0"/>
-    <w:lsdException w:name="No Spacing" w:semiHidden="0" w:uiPriority="1" w:unhideWhenUsed="0" w:qFormat="1"/>
-    <w:lsdException w:name="Light Shading" w:semiHidden="0" w:uiPriority="60" w:unhideWhenUsed="0"/>
-    <w:lsdException w:name="Light List" w:semiHidden="0" w:uiPriority="61" w:unhideWhenUsed="0"/>
-    <w:lsdException w:name="Light Grid" w:semiHidden="0" w:uiPriority="62" w:unhideWhenUsed="0"/>
-    <w:lsdException w:name="Medium Shading 1" w:semiHidden="0" w:uiPriority="63" w:unhideWhenUsed="0"/>
-    <w:lsdException w:name="Medium Shading 2" w:semiHidden="0" w:uiPriority="64" w:unhideWhenUsed="0"/>
-    <w:lsdException w:name="Medium List 1" w:semiHidden="0" w:uiPriority="65" w:unhideWhenUsed="0"/>
-    <w:lsdException w:name="Medium List 2" w:semiHidden="0" w:uiPriority="66" w:unhideWhenUsed="0"/>
-    <w:lsdException w:name="Medium Grid 1" w:semiHidden="0" w:uiPriority="67" w:unhideWhenUsed="0"/>
-    <w:lsdException w:name="Medium Grid 2" w:semiHidden="0" w:uiPriority="68" w:unhideWhenUsed="0"/>
-    <w:lsdException w:name="Medium Grid 3" w:semiHidden="0" w:uiPriority="69" w:unhideWhenUsed="0"/>
-    <w:lsdException w:name="Dark List" w:semiHidden="0" w:uiPriority="70" w:unhideWhenUsed="0"/>
-    <w:lsdException w:name="Colorful Shading" w:semiHidden="0" w:uiPriority="71" w:unhideWhenUsed="0"/>
-    <w:lsdException w:name="Colorful List" w:semiHidden="0" w:uiPriority="72" w:unhideWhenUsed="0"/>
-    <w:lsdException w:name="Colorful Grid" w:semiHidden="0" w:uiPriority="73" w:unhideWhenUsed="0"/>
-    <w:lsdException w:name="Light Shading Accent 1" w:semiHidden="0" w:uiPriority="60" w:unhideWhenUsed="0"/>
-    <w:lsdException w:name="Light List Accent 1" w:semiHidden="0" w:uiPriority="61" w:unhideWhenUsed="0"/>
-    <w:lsdException w:name="Light Grid Accent 1" w:semiHidden="0" w:uiPriority="62" w:unhideWhenUsed="0"/>
-    <w:lsdException w:name="Medium Shading 1 Accent 1" w:semiHidden="0" w:uiPriority="63" w:unhideWhenUsed="0"/>
-    <w:lsdException w:name="Medium Shading 2 Accent 1" w:semiHidden="0" w:uiPriority="64" w:unhideWhenUsed="0"/>
-    <w:lsdException w:name="Medium List 1 Accent 1" w:semiHidden="0" w:uiPriority="65" w:unhideWhenUsed="0"/>
-    <w:lsdException w:name="Revision" w:unhideWhenUsed="0"/>
-    <w:lsdException w:name="List Paragraph" w:semiHidden="0" w:uiPriority="34" w:unhideWhenUsed="0" w:qFormat="1"/>
-    <w:lsdException w:name="Quote" w:semiHidden="0" w:uiPriority="29" w:unhideWhenUsed="0" w:qFormat="1"/>
-    <w:lsdException w:name="Intense Quote" w:semiHidden="0" w:uiPriority="30" w:unhideWhenUsed="0" w:qFormat="1"/>
-    <w:lsdException w:name="Medium List 2 Accent 1" w:semiHidden="0" w:uiPriority="66" w:unhideWhenUsed="0"/>
-    <w:lsdException w:name="Medium Grid 1 Accent 1" w:semiHidden="0" w:uiPriority="67" w:unhideWhenUsed="0"/>
-    <w:lsdException w:name="Medium Grid 2 Accent 1" w:semiHidden="0" w:uiPriority="68" w:unhideWhenUsed="0"/>
-    <w:lsdException w:name="Medium Grid 3 Accent 1" w:semiHidden="0" w:uiPriority="69" w:unhideWhenUsed="0"/>
-    <w:lsdException w:name="Dark List Accent 1" w:semiHidden="0" w:uiPriority="70" w:unhideWhenUsed="0"/>
-    <w:lsdException w:name="Colorful Shading Accent 1" w:semiHidden="0" w:uiPriority="71" w:unhideWhenUsed="0"/>
-    <w:lsdException w:name="Colorful List Accent 1" w:semiHidden="0" w:uiPriority="72" w:unhideWhenUsed="0"/>
-    <w:lsdException w:name="Colorful Grid Accent 1" w:semiHidden="0" w:uiPriority="73" w:unhideWhenUsed="0"/>
-    <w:lsdException w:name="Light Shading Accent 2" w:semiHidden="0" w:uiPriority="60" w:unhideWhenUsed="0"/>
-    <w:lsdException w:name="Light List Accent 2" w:semiHidden="0" w:uiPriority="61" w:unhideWhenUsed="0"/>
-    <w:lsdException w:name="Light Grid Accent 2" w:semiHidden="0" w:uiPriority="62" w:unhideWhenUsed="0"/>
-    <w:lsdException w:name="Medium Shading 1 Accent 2" w:semiHidden="0" w:uiPriority="63" w:unhideWhenUsed="0"/>
-    <w:lsdException w:name="Medium Shading 2 Accent 2" w:semiHidden="0" w:uiPriority="64" w:unhideWhenUsed="0"/>
-    <w:lsdException w:name="Medium List 1 Accent 2" w:semiHidden="0" w:uiPriority="65" w:unhideWhenUsed="0"/>
-    <w:lsdException w:name="Medium List 2 Accent 2" w:semiHidden="0" w:uiPriority="66" w:unhideWhenUsed="0"/>
-    <w:lsdException w:name="Medium Grid 1 Accent 2" w:semiHidden="0" w:uiPriority="67" w:unhideWhenUsed="0"/>
-    <w:lsdException w:name="Medium Grid 2 Accent 2" w:semiHidden="0" w:uiPriority="68" w:unhideWhenUsed="0"/>
-    <w:lsdException w:name="Medium Grid 3 Accent 2" w:semiHidden="0" w:uiPriority="69" w:unhideWhenUsed="0"/>
-    <w:lsdException w:name="Dark List Accent 2" w:semiHidden="0" w:uiPriority="70" w:unhideWhenUsed="0"/>
-    <w:lsdException w:name="Colorful Shading Accent 2" w:semiHidden="0" w:uiPriority="71" w:unhideWhenUsed="0"/>
-    <w:lsdException w:name="Colorful List Accent 2" w:semiHidden="0" w:uiPriority="72" w:unhideWhenUsed="0"/>
-    <w:lsdException w:name="Colorful Grid Accent 2" w:semiHidden="0" w:uiPriority="73" w:unhideWhenUsed="0"/>
-    <w:lsdException w:name="Light Shading Accent 3" w:semiHidden="0" w:uiPriority="60" w:unhideWhenUsed="0"/>
-    <w:lsdException w:name="Light List Accent 3" w:semiHidden="0" w:uiPriority="61" w:unhideWhenUsed="0"/>
-    <w:lsdException w:name="Light Grid Accent 3" w:semiHidden="0" w:uiPriority="62" w:unhideWhenUsed="0"/>
-    <w:lsdException w:name="Medium Shading 1 Accent 3" w:semiHidden="0" w:uiPriority="63" w:unhideWhenUsed="0"/>
-    <w:lsdException w:name="Medium Shading 2 Accent 3" w:semiHidden="0" w:uiPriority="64" w:unhideWhenUsed="0"/>
-    <w:lsdException w:name="Medium List 1 Accent 3" w:semiHidden="0" w:uiPriority="65" w:unhideWhenUsed="0"/>
-    <w:lsdException w:name="Medium List 2 Accent 3" w:semiHidden="0" w:uiPriority="66" w:unhideWhenUsed="0"/>
-    <w:lsdException w:name="Medium Grid 1 Accent 3" w:semiHidden="0" w:uiPriority="67" w:unhideWhenUsed="0"/>
-    <w:lsdException w:name="Medium Grid 2 Accent 3" w:semiHidden="0" w:uiPriority="68" w:unhideWhenUsed="0"/>
-    <w:lsdException w:name="Medium Grid 3 Accent 3" w:semiHidden="0" w:uiPriority="69" w:unhideWhenUsed="0"/>
-    <w:lsdException w:name="Dark List Accent 3" w:semiHidden="0" w:uiPriority="70" w:unhideWhenUsed="0"/>
-    <w:lsdException w:name="Colorful Shading Accent 3" w:semiHidden="0" w:uiPriority="71" w:unhideWhenUsed="0"/>
-    <w:lsdException w:name="Colorful List Accent 3" w:semiHidden="0" w:uiPriority="72" w:unhideWhenUsed="0"/>
-    <w:lsdException w:name="Colorful Grid Accent 3" w:semiHidden="0" w:uiPriority="73" w:unhideWhenUsed="0"/>
-    <w:lsdException w:name="Light Shading Accent 4" w:semiHidden="0" w:uiPriority="60" w:unhideWhenUsed="0"/>
-    <w:lsdException w:name="Light List Accent 4" w:semiHidden="0" w:uiPriority="61" w:unhideWhenUsed="0"/>
-    <w:lsdException w:name="Light Grid Accent 4" w:semiHidden="0" w:uiPriority="62" w:unhideWhenUsed="0"/>
-    <w:lsdException w:name="Medium Shading 1 Accent 4" w:semiHidden="0" w:uiPriority="63" w:unhideWhenUsed="0"/>
-    <w:lsdException w:name="Medium Shading 2 Accent 4" w:semiHidden="0" w:uiPriority="64" w:unhideWhenUsed="0"/>
-    <w:lsdException w:name="Medium List 1 Accent 4" w:semiHidden="0" w:uiPriority="65" w:unhideWhenUsed="0"/>
-    <w:lsdException w:name="Medium List 2 Accent 4" w:semiHidden="0" w:uiPriority="66" w:unhideWhenUsed="0"/>
-    <w:lsdException w:name="Medium Grid 1 Accent 4" w:semiHidden="0" w:uiPriority="67" w:unhideWhenUsed="0"/>
-    <w:lsdException w:name="Medium Grid 2 Accent 4" w:semiHidden="0" w:uiPriority="68" w:unhideWhenUsed="0"/>
-    <w:lsdException w:name="Medium Grid 3 Accent 4" w:semiHidden="0" w:uiPriority="69" w:unhideWhenUsed="0"/>
-    <w:lsdException w:name="Dark List Accent 4" w:semiHidden="0" w:uiPriority="70" w:unhideWhenUsed="0"/>
-    <w:lsdException w:name="Colorful Shading Accent 4" w:semiHidden="0" w:uiPriority="71" w:unhideWhenUsed="0"/>
-    <w:lsdException w:name="Colorful List Accent 4" w:semiHidden="0" w:uiPriority="72" w:unhideWhenUsed="0"/>
-    <w:lsdException w:name="Colorful Grid Accent 4" w:semiHidden="0" w:uiPriority="73" w:unhideWhenUsed="0"/>
-    <w:lsdException w:name="Light Shading Accent 5" w:semiHidden="0" w:uiPriority="60" w:unhideWhenUsed="0"/>
-    <w:lsdException w:name="Light List Accent 5" w:semiHidden="0" w:uiPriority="61" w:unhideWhenUsed="0"/>
-    <w:lsdException w:name="Light Grid Accent 5" w:semiHidden="0" w:uiPriority="62" w:unhideWhenUsed="0"/>
-    <w:lsdException w:name="Medium Shading 1 Accent 5" w:semiHidden="0" w:uiPriority="63" w:unhideWhenUsed="0"/>
-    <w:lsdException w:name="Medium Shading 2 Accent 5" w:semiHidden="0" w:uiPriority="64" w:unhideWhenUsed="0"/>
-    <w:lsdException w:name="Medium List 1 Accent 5" w:semiHidden="0" w:uiPriority="65" w:unhideWhenUsed="0"/>
-    <w:lsdException w:name="Medium List 2 Accent 5" w:semiHidden="0" w:uiPriority="66" w:unhideWhenUsed="0"/>
-    <w:lsdException w:name="Medium Grid 1 Accent 5" w:semiHidden="0" w:uiPriority="67" w:unhideWhenUsed="0"/>
-    <w:lsdException w:name="Medium Grid 2 Accent 5" w:semiHidden="0" w:uiPriority="68" w:unhideWhenUsed="0"/>
-    <w:lsdException w:name="Medium Grid 3 Accent 5" w:semiHidden="0" w:uiPriority="69" w:unhideWhenUsed="0"/>
-    <w:lsdException w:name="Dark List Accent 5" w:semiHidden="0" w:uiPriority="70" w:unhideWhenUsed="0"/>
-    <w:lsdException w:name="Colorful Shading Accent 5" w:semiHidden="0" w:uiPriority="71" w:unhideWhenUsed="0"/>
-    <w:lsdException w:name="Colorful List Accent 5" w:semiHidden="0" w:uiPriority="72" w:unhideWhenUsed="0"/>
-    <w:lsdException w:name="Colorful Grid Accent 5" w:semiHidden="0" w:uiPriority="73" w:unhideWhenUsed="0"/>
-    <w:lsdException w:name="Light Shading Accent 6" w:semiHidden="0" w:uiPriority="60" w:unhideWhenUsed="0"/>
-    <w:lsdException w:name="Light List Accent 6" w:semiHidden="0" w:uiPriority="61" w:unhideWhenUsed="0"/>
-    <w:lsdException w:name="Light Grid Accent 6" w:semiHidden="0" w:uiPriority="62" w:unhideWhenUsed="0"/>
-    <w:lsdException w:name="Medium Shading 1 Accent 6" w:semiHidden="0" w:uiPriority="63" w:unhideWhenUsed="0"/>
-    <w:lsdException w:name="Medium Shading 2 Accent 6" w:semiHidden="0" w:uiPriority="64" w:unhideWhenUsed="0"/>
-    <w:lsdException w:name="Medium List 1 Accent 6" w:semiHidden="0" w:uiPriority="65" w:unhideWhenUsed="0"/>
-    <w:lsdException w:name="Medium List 2 Accent 6" w:semiHidden="0" w:uiPriority="66" w:unhideWhenUsed="0"/>
-    <w:lsdException w:name="Medium Grid 1 Accent 6" w:semiHidden="0" w:uiPriority="67" w:unhideWhenUsed="0"/>
-    <w:lsdException w:name="Medium Grid 2 Accent 6" w:semiHidden="0" w:uiPriority="68" w:unhideWhenUsed="0"/>
-    <w:lsdException w:name="Medium Grid 3 Accent 6" w:semiHidden="0" w:uiPriority="69" w:unhideWhenUsed="0"/>
-    <w:lsdException w:name="Dark List Accent 6" w:semiHidden="0" w:uiPriority="70" w:unhideWhenUsed="0"/>
-    <w:lsdException w:name="Colorful Shading Accent 6" w:semiHidden="0" w:uiPriority="71" w:unhideWhenUsed="0"/>
-    <w:lsdException w:name="Colorful List Accent 6" w:semiHidden="0" w:uiPriority="72" w:unhideWhenUsed="0"/>
-    <w:lsdException w:name="Colorful Grid Accent 6" w:semiHidden="0" w:uiPriority="73" w:unhideWhenUsed="0"/>
-    <w:lsdException w:name="Subtle Emphasis" w:semiHidden="0" w:uiPriority="19" w:unhideWhenUsed="0" w:qFormat="1"/>
-    <w:lsdException w:name="Intense Emphasis" w:semiHidden="0" w:uiPriority="21" w:unhideWhenUsed="0" w:qFormat="1"/>
-    <w:lsdException w:name="Subtle Reference" w:semiHidden="0" w:uiPriority="31" w:unhideWhenUsed="0" w:qFormat="1"/>
-    <w:lsdException w:name="Intense Reference" w:semiHidden="0" w:uiPriority="32" w:unhideWhenUsed="0" w:qFormat="1"/>
-    <w:lsdException w:name="Book Title" w:semiHidden="0" w:uiPriority="33" w:unhideWhenUsed="0" w:qFormat="1"/>
-    <w:lsdException w:name="Bibliography" w:uiPriority="37"/>
-    <w:lsdException w:name="TOC Heading" w:uiPriority="39" w:qFormat="1"/>
-  </w:latentStyles>
-  <w:style w:type="paragraph" w:default="1" w:styleId="Normal">
-    <w:name w:val="Normal"/>
-    <w:rsid w:val="00235B74"/>
-    <w:pPr>
-      <w:spacing w:after="0"/>
-    </w:pPr>
-    <w:rPr>
-      <w:rFonts w:ascii="Arial" w:eastAsia="Arial" w:hAnsi="Arial" w:cs="Arial"/>
-      <w:color w:val="000000"/>
-    </w:rPr>
-  </w:style>
-  <w:style w:type="paragraph" w:styleId="Heading1">
-    <w:name w:val="heading 1"/>
-    <w:basedOn w:val="Normal"/>
-    <w:next w:val="Normal"/>
-    <w:rsid w:val="00377E49"/>
-    <w:pPr>
-      <w:spacing w:before="480" w:after="120"/>
-      <w:outlineLvl w:val="0"/>
-    </w:pPr>
-    <w:rPr>
-      <w:b/>
-      <w:sz w:val="36"/>
-    </w:rPr>
-  </w:style>
-  <w:style w:type="paragraph" w:styleId="Heading2">
-    <w:name w:val="heading 2"/>
-    <w:basedOn w:val="Normal"/>
-    <w:next w:val="Normal"/>
-    <w:link w:val="Heading2Char"/>
-    <w:rsid w:val="00377E49"/>
-    <w:pPr>
-      <w:spacing w:before="360" w:after="80"/>
-      <w:outlineLvl w:val="1"/>
-    </w:pPr>
-    <w:rPr>
-      <w:b/>
-      <w:sz w:val="28"/>
-    </w:rPr>
-  </w:style>
-  <w:style w:type="paragraph" w:styleId="Heading3">
-    <w:name w:val="heading 3"/>
-    <w:basedOn w:val="Normal"/>
-    <w:next w:val="Normal"/>
-    <w:rsid w:val="00377E49"/>
-    <w:pPr>
-      <w:spacing w:before="280" w:after="80"/>
-      <w:outlineLvl w:val="2"/>
-    </w:pPr>
-    <w:rPr>
-      <w:b/>
-      <w:color w:val="666666"/>
-      <w:sz w:val="24"/>
-    </w:rPr>
-  </w:style>
-  <w:style w:type="paragraph" w:styleId="Heading4">
-    <w:name w:val="heading 4"/>
-    <w:basedOn w:val="Normal"/>
-    <w:next w:val="Normal"/>
-    <w:rsid w:val="00377E49"/>
-    <w:pPr>
-      <w:spacing w:before="240" w:after="40"/>
-      <w:outlineLvl w:val="3"/>
-    </w:pPr>
-    <w:rPr>
-      <w:i/>
-      <w:color w:val="666666"/>
-    </w:rPr>
-  </w:style>
-  <w:style w:type="paragraph" w:styleId="Heading5">
-    <w:name w:val="heading 5"/>
-    <w:basedOn w:val="Normal"/>
-    <w:next w:val="Normal"/>
-    <w:rsid w:val="00377E49"/>
-    <w:pPr>
-      <w:spacing w:before="220" w:after="40"/>
-      <w:outlineLvl w:val="4"/>
-    </w:pPr>
-    <w:rPr>
-      <w:b/>
-      <w:color w:val="666666"/>
-      <w:sz w:val="20"/>
-    </w:rPr>
-  </w:style>
-  <w:style w:type="paragraph" w:styleId="Heading6">
-    <w:name w:val="heading 6"/>
-    <w:basedOn w:val="Normal"/>
-    <w:next w:val="Normal"/>
-    <w:rsid w:val="00377E49"/>
-    <w:pPr>
-      <w:spacing w:before="200" w:after="40"/>
-      <w:outlineLvl w:val="5"/>
-    </w:pPr>
-    <w:rPr>
-      <w:i/>
-      <w:color w:val="666666"/>
-      <w:sz w:val="20"/>
-    </w:rPr>
-  </w:style>
-  <w:style w:type="character" w:default="1" w:styleId="DefaultParagraphFont">
-    <w:name w:val="Default Paragraph Font"/>
-    <w:uiPriority w:val="1"/>
-    <w:semiHidden/>
-    <w:unhideWhenUsed/>
-  </w:style>
-  <w:style w:type="table" w:default="1" w:styleId="TableNormal">
-    <w:name w:val="Normal Table"/>
-    <w:uiPriority w:val="99"/>
-    <w:semiHidden/>
-    <w:unhideWhenUsed/>
-    <w:tblPr>
-      <w:tblInd w:w="0" w:type="dxa"/>
-      <w:tblCellMar>
-        <w:top w:w="0" w:type="dxa"/>
-        <w:left w:w="108" w:type="dxa"/>
-        <w:bottom w:w="0" w:type="dxa"/>
-        <w:right w:w="108" w:type="dxa"/>
-      </w:tblCellMar>
-    </w:tblPr>
-  </w:style>
-  <w:style w:type="numbering" w:default="1" w:styleId="NoList">
-    <w:name w:val="No List"/>
-    <w:uiPriority w:val="99"/>
-    <w:semiHidden/>
-    <w:unhideWhenUsed/>
-  </w:style>
-  <w:style w:type="paragraph" w:styleId="Title">
-    <w:name w:val="Title"/>
-    <w:basedOn w:val="Normal"/>
-    <w:next w:val="Normal"/>
-    <w:rsid w:val="00377E49"/>
-    <w:pPr>
-      <w:spacing w:before="480" w:after="120"/>
-    </w:pPr>
-    <w:rPr>
-      <w:b/>
-      <w:sz w:val="72"/>
-    </w:rPr>
-  </w:style>
-  <w:style w:type="paragraph" w:styleId="Subtitle">
-    <w:name w:val="Subtitle"/>
-    <w:basedOn w:val="Normal"/>
-    <w:next w:val="Normal"/>
-    <w:rsid w:val="00377E49"/>
-    <w:pPr>
-      <w:spacing w:before="360" w:after="80"/>
-    </w:pPr>
-    <w:rPr>
-      <w:rFonts w:ascii="Georgia" w:eastAsia="Georgia" w:hAnsi="Georgia" w:cs="Georgia"/>
-      <w:i/>
-      <w:color w:val="666666"/>
-      <w:sz w:val="48"/>
-    </w:rPr>
-  </w:style>
-  <w:style w:type="paragraph" w:styleId="ListParagraph">
-    <w:name w:val="List Paragraph"/>
-    <w:basedOn w:val="Normal"/>
-    <w:uiPriority w:val="34"/>
-    <w:qFormat/>
-    <w:rsid w:val="00B178D7"/>
-    <w:pPr>
-      <w:ind w:left="720"/>
-      <w:contextualSpacing/>
-    </w:pPr>
-  </w:style>
-  <w:style w:type="paragraph" w:styleId="DocumentMap">
-    <w:name w:val="Document Map"/>
-    <w:basedOn w:val="Normal"/>
-    <w:link w:val="DocumentMapChar"/>
-    <w:uiPriority w:val="99"/>
-    <w:semiHidden/>
-    <w:unhideWhenUsed/>
-    <w:rsid w:val="00323C82"/>
-    <w:pPr>
-      <w:spacing w:line="240" w:lineRule="auto"/>
-    </w:pPr>
-    <w:rPr>
-      <w:rFonts w:ascii="Tahoma" w:hAnsi="Tahoma" w:cs="Tahoma"/>
-      <w:sz w:val="16"/>
-      <w:szCs w:val="16"/>
-    </w:rPr>
-  </w:style>
-  <w:style w:type="character" w:customStyle="1" w:styleId="DocumentMapChar">
-    <w:name w:val="Document Map Char"/>
-    <w:basedOn w:val="DefaultParagraphFont"/>
-    <w:link w:val="DocumentMap"/>
-    <w:uiPriority w:val="99"/>
-    <w:semiHidden/>
-    <w:rsid w:val="00323C82"/>
-    <w:rPr>
-      <w:rFonts w:ascii="Tahoma" w:eastAsia="Arial" w:hAnsi="Tahoma" w:cs="Tahoma"/>
-      <w:color w:val="000000"/>
-      <w:sz w:val="16"/>
-      <w:szCs w:val="16"/>
-    </w:rPr>
-  </w:style>
-  <w:style w:type="character" w:styleId="Hyperlink">
-    <w:name w:val="Hyperlink"/>
-    <w:basedOn w:val="DefaultParagraphFont"/>
-    <w:uiPriority w:val="99"/>
-    <w:unhideWhenUsed/>
-    <w:rsid w:val="00AF669E"/>
-    <w:rPr>
-      <w:color w:val="0000FF" w:themeColor="hyperlink"/>
-      <w:u w:val="single"/>
-    </w:rPr>
-  </w:style>
-  <w:style w:type="character" w:customStyle="1" w:styleId="Heading2Char">
-    <w:name w:val="Heading 2 Char"/>
-    <w:basedOn w:val="DefaultParagraphFont"/>
-    <w:link w:val="Heading2"/>
-    <w:rsid w:val="005C58C9"/>
-    <w:rPr>
-      <w:rFonts w:ascii="Arial" w:eastAsia="Arial" w:hAnsi="Arial" w:cs="Arial"/>
-      <w:b/>
-      <w:color w:val="000000"/>
-      <w:sz w:val="28"/>
-    </w:rPr>
-  </w:style>
-  <w:style w:type="character" w:styleId="CommentReference">
-    <w:name w:val="annotation reference"/>
-    <w:basedOn w:val="DefaultParagraphFont"/>
-    <w:uiPriority w:val="99"/>
-    <w:semiHidden/>
-    <w:unhideWhenUsed/>
-    <w:rsid w:val="00046096"/>
-    <w:rPr>
-      <w:sz w:val="16"/>
-      <w:szCs w:val="16"/>
-    </w:rPr>
-  </w:style>
-  <w:style w:type="paragraph" w:styleId="CommentText">
-    <w:name w:val="annotation text"/>
-    <w:basedOn w:val="Normal"/>
-    <w:link w:val="CommentTextChar"/>
-    <w:uiPriority w:val="99"/>
-    <w:semiHidden/>
-    <w:unhideWhenUsed/>
-    <w:rsid w:val="00046096"/>
-    <w:pPr>
-      <w:spacing w:line="240" w:lineRule="auto"/>
-    </w:pPr>
-    <w:rPr>
-      <w:sz w:val="20"/>
-      <w:szCs w:val="20"/>
-    </w:rPr>
-  </w:style>
-  <w:style w:type="character" w:customStyle="1" w:styleId="CommentTextChar">
-    <w:name w:val="Comment Text Char"/>
-    <w:basedOn w:val="DefaultParagraphFont"/>
-    <w:link w:val="CommentText"/>
-    <w:uiPriority w:val="99"/>
-    <w:semiHidden/>
-    <w:rsid w:val="00046096"/>
-    <w:rPr>
-      <w:rFonts w:ascii="Arial" w:eastAsia="Arial" w:hAnsi="Arial" w:cs="Arial"/>
-      <w:color w:val="000000"/>
-      <w:sz w:val="20"/>
-      <w:szCs w:val="20"/>
-    </w:rPr>
-  </w:style>
-  <w:style w:type="paragraph" w:styleId="CommentSubject">
-    <w:name w:val="annotation subject"/>
-    <w:basedOn w:val="CommentText"/>
-    <w:next w:val="CommentText"/>
-    <w:link w:val="CommentSubjectChar"/>
-    <w:uiPriority w:val="99"/>
-    <w:semiHidden/>
-    <w:unhideWhenUsed/>
-    <w:rsid w:val="00046096"/>
-    <w:rPr>
-      <w:b/>
-      <w:bCs/>
-    </w:rPr>
-  </w:style>
-  <w:style w:type="character" w:customStyle="1" w:styleId="CommentSubjectChar">
-    <w:name w:val="Comment Subject Char"/>
-    <w:basedOn w:val="CommentTextChar"/>
-    <w:link w:val="CommentSubject"/>
-    <w:uiPriority w:val="99"/>
-    <w:semiHidden/>
-    <w:rsid w:val="00046096"/>
-    <w:rPr>
-      <w:rFonts w:ascii="Arial" w:eastAsia="Arial" w:hAnsi="Arial" w:cs="Arial"/>
-      <w:b/>
-      <w:bCs/>
-      <w:color w:val="000000"/>
-      <w:sz w:val="20"/>
-      <w:szCs w:val="20"/>
-    </w:rPr>
-  </w:style>
-  <w:style w:type="paragraph" w:styleId="BalloonText">
-    <w:name w:val="Balloon Text"/>
-    <w:basedOn w:val="Normal"/>
-    <w:link w:val="BalloonTextChar"/>
-    <w:uiPriority w:val="99"/>
-    <w:semiHidden/>
-    <w:unhideWhenUsed/>
-    <w:rsid w:val="00046096"/>
-    <w:pPr>
-      <w:spacing w:line="240" w:lineRule="auto"/>
-    </w:pPr>
-    <w:rPr>
-      <w:rFonts w:ascii="Tahoma" w:hAnsi="Tahoma" w:cs="Tahoma"/>
-      <w:sz w:val="16"/>
-      <w:szCs w:val="16"/>
-    </w:rPr>
-  </w:style>
-  <w:style w:type="character" w:customStyle="1" w:styleId="BalloonTextChar">
-    <w:name w:val="Balloon Text Char"/>
-    <w:basedOn w:val="DefaultParagraphFont"/>
-    <w:link w:val="BalloonText"/>
-    <w:uiPriority w:val="99"/>
-    <w:semiHidden/>
-    <w:rsid w:val="00046096"/>
-    <w:rPr>
-      <w:rFonts w:ascii="Tahoma" w:eastAsia="Arial" w:hAnsi="Tahoma" w:cs="Tahoma"/>
-      <w:color w:val="000000"/>
-      <w:sz w:val="16"/>
-      <w:szCs w:val="16"/>
-    </w:rPr>
-  </w:style>
-  <w:style w:type="paragraph" w:styleId="NoSpacing">
-    <w:name w:val="No Spacing"/>
-    <w:uiPriority w:val="1"/>
-    <w:qFormat/>
-    <w:rsid w:val="00E20E44"/>
-    <w:pPr>
-      <w:spacing w:after="0" w:line="240" w:lineRule="auto"/>
-    </w:pPr>
-    <w:rPr>
-      <w:rFonts w:ascii="Arial" w:eastAsia="Arial" w:hAnsi="Arial" w:cs="Arial"/>
-      <w:color w:val="000000"/>
-    </w:rPr>
-  </w:style>
-</w:styles>
-</file>
-
-<file path=word/stylesWithEffects.xml><?xml version="1.0" encoding="utf-8"?>
-<w:styles xmlns:wpc="http://schemas.microsoft.com/office/word/2010/wordprocessingCanvas" xmlns:mc="http://schemas.openxmlformats.org/markup-compatibility/2006" xmlns:o="urn:schemas-microsoft-com:office:office" xmlns:r="http://schemas.openxmlformats.org/officeDocument/2006/relationships" xmlns:m="http://schemas.openxmlformats.org/officeDocument/2006/math" xmlns:v="urn:schemas-microsoft-com:vml" xmlns:wp14="http://schemas.microsoft.com/office/word/2010/wordprocessingDrawing" xmlns:wp="http://schemas.openxmlformats.org/drawingml/2006/wordprocessingDrawing" xmlns:w10="urn:schemas-microsoft-com:office:word" xmlns:w="http://schemas.openxmlformats.org/wordprocessingml/2006/main" xmlns:w14="http://schemas.microsoft.com/office/word/2010/wordml" xmlns:wpg="http://schemas.microsoft.com/office/word/2010/wordprocessingGroup" xmlns:wpi="http://schemas.microsoft.com/office/word/2010/wordprocessingInk" xmlns:wne="http://schemas.microsoft.com/office/word/2006/wordml" xmlns:wps="http://schemas.microsoft.com/office/word/2010/wordprocessingShape" mc:Ignorable="w14 wp14">
   <w:docDefaults>
     <w:rPrDefault>
       <w:rPr>
@@ -11479,6 +10865,660 @@
       <w:contextualSpacing/>
     </w:pPr>
   </w:style>
+  <w:style w:type="paragraph" w:styleId="DocumentMap">
+    <w:name w:val="Document Map"/>
+    <w:basedOn w:val="Normal"/>
+    <w:link w:val="DocumentMapChar"/>
+    <w:uiPriority w:val="99"/>
+    <w:semiHidden/>
+    <w:unhideWhenUsed/>
+    <w:rsid w:val="00323C82"/>
+    <w:pPr>
+      <w:spacing w:line="240" w:lineRule="auto"/>
+    </w:pPr>
+    <w:rPr>
+      <w:rFonts w:ascii="Tahoma" w:hAnsi="Tahoma" w:cs="Tahoma"/>
+      <w:sz w:val="16"/>
+      <w:szCs w:val="16"/>
+    </w:rPr>
+  </w:style>
+  <w:style w:type="character" w:customStyle="1" w:styleId="DocumentMapChar">
+    <w:name w:val="Document Map Char"/>
+    <w:basedOn w:val="DefaultParagraphFont"/>
+    <w:link w:val="DocumentMap"/>
+    <w:uiPriority w:val="99"/>
+    <w:semiHidden/>
+    <w:rsid w:val="00323C82"/>
+    <w:rPr>
+      <w:rFonts w:ascii="Tahoma" w:eastAsia="Arial" w:hAnsi="Tahoma" w:cs="Tahoma"/>
+      <w:color w:val="000000"/>
+      <w:sz w:val="16"/>
+      <w:szCs w:val="16"/>
+    </w:rPr>
+  </w:style>
+  <w:style w:type="character" w:styleId="Hyperlink">
+    <w:name w:val="Hyperlink"/>
+    <w:basedOn w:val="DefaultParagraphFont"/>
+    <w:uiPriority w:val="99"/>
+    <w:unhideWhenUsed/>
+    <w:rsid w:val="00AF669E"/>
+    <w:rPr>
+      <w:color w:val="0000FF" w:themeColor="hyperlink"/>
+      <w:u w:val="single"/>
+    </w:rPr>
+  </w:style>
+  <w:style w:type="character" w:customStyle="1" w:styleId="Heading2Char">
+    <w:name w:val="Heading 2 Char"/>
+    <w:basedOn w:val="DefaultParagraphFont"/>
+    <w:link w:val="Heading2"/>
+    <w:rsid w:val="005C58C9"/>
+    <w:rPr>
+      <w:rFonts w:ascii="Arial" w:eastAsia="Arial" w:hAnsi="Arial" w:cs="Arial"/>
+      <w:b/>
+      <w:color w:val="000000"/>
+      <w:sz w:val="28"/>
+    </w:rPr>
+  </w:style>
+  <w:style w:type="character" w:styleId="CommentReference">
+    <w:name w:val="annotation reference"/>
+    <w:basedOn w:val="DefaultParagraphFont"/>
+    <w:uiPriority w:val="99"/>
+    <w:semiHidden/>
+    <w:unhideWhenUsed/>
+    <w:rsid w:val="00046096"/>
+    <w:rPr>
+      <w:sz w:val="16"/>
+      <w:szCs w:val="16"/>
+    </w:rPr>
+  </w:style>
+  <w:style w:type="paragraph" w:styleId="CommentText">
+    <w:name w:val="annotation text"/>
+    <w:basedOn w:val="Normal"/>
+    <w:link w:val="CommentTextChar"/>
+    <w:uiPriority w:val="99"/>
+    <w:semiHidden/>
+    <w:unhideWhenUsed/>
+    <w:rsid w:val="00046096"/>
+    <w:pPr>
+      <w:spacing w:line="240" w:lineRule="auto"/>
+    </w:pPr>
+    <w:rPr>
+      <w:sz w:val="20"/>
+      <w:szCs w:val="20"/>
+    </w:rPr>
+  </w:style>
+  <w:style w:type="character" w:customStyle="1" w:styleId="CommentTextChar">
+    <w:name w:val="Comment Text Char"/>
+    <w:basedOn w:val="DefaultParagraphFont"/>
+    <w:link w:val="CommentText"/>
+    <w:uiPriority w:val="99"/>
+    <w:semiHidden/>
+    <w:rsid w:val="00046096"/>
+    <w:rPr>
+      <w:rFonts w:ascii="Arial" w:eastAsia="Arial" w:hAnsi="Arial" w:cs="Arial"/>
+      <w:color w:val="000000"/>
+      <w:sz w:val="20"/>
+      <w:szCs w:val="20"/>
+    </w:rPr>
+  </w:style>
+  <w:style w:type="paragraph" w:styleId="CommentSubject">
+    <w:name w:val="annotation subject"/>
+    <w:basedOn w:val="CommentText"/>
+    <w:next w:val="CommentText"/>
+    <w:link w:val="CommentSubjectChar"/>
+    <w:uiPriority w:val="99"/>
+    <w:semiHidden/>
+    <w:unhideWhenUsed/>
+    <w:rsid w:val="00046096"/>
+    <w:rPr>
+      <w:b/>
+      <w:bCs/>
+    </w:rPr>
+  </w:style>
+  <w:style w:type="character" w:customStyle="1" w:styleId="CommentSubjectChar">
+    <w:name w:val="Comment Subject Char"/>
+    <w:basedOn w:val="CommentTextChar"/>
+    <w:link w:val="CommentSubject"/>
+    <w:uiPriority w:val="99"/>
+    <w:semiHidden/>
+    <w:rsid w:val="00046096"/>
+    <w:rPr>
+      <w:rFonts w:ascii="Arial" w:eastAsia="Arial" w:hAnsi="Arial" w:cs="Arial"/>
+      <w:b/>
+      <w:bCs/>
+      <w:color w:val="000000"/>
+      <w:sz w:val="20"/>
+      <w:szCs w:val="20"/>
+    </w:rPr>
+  </w:style>
+  <w:style w:type="paragraph" w:styleId="BalloonText">
+    <w:name w:val="Balloon Text"/>
+    <w:basedOn w:val="Normal"/>
+    <w:link w:val="BalloonTextChar"/>
+    <w:uiPriority w:val="99"/>
+    <w:semiHidden/>
+    <w:unhideWhenUsed/>
+    <w:rsid w:val="00046096"/>
+    <w:pPr>
+      <w:spacing w:line="240" w:lineRule="auto"/>
+    </w:pPr>
+    <w:rPr>
+      <w:rFonts w:ascii="Tahoma" w:hAnsi="Tahoma" w:cs="Tahoma"/>
+      <w:sz w:val="16"/>
+      <w:szCs w:val="16"/>
+    </w:rPr>
+  </w:style>
+  <w:style w:type="character" w:customStyle="1" w:styleId="BalloonTextChar">
+    <w:name w:val="Balloon Text Char"/>
+    <w:basedOn w:val="DefaultParagraphFont"/>
+    <w:link w:val="BalloonText"/>
+    <w:uiPriority w:val="99"/>
+    <w:semiHidden/>
+    <w:rsid w:val="00046096"/>
+    <w:rPr>
+      <w:rFonts w:ascii="Tahoma" w:eastAsia="Arial" w:hAnsi="Tahoma" w:cs="Tahoma"/>
+      <w:color w:val="000000"/>
+      <w:sz w:val="16"/>
+      <w:szCs w:val="16"/>
+    </w:rPr>
+  </w:style>
+  <w:style w:type="paragraph" w:styleId="NoSpacing">
+    <w:name w:val="No Spacing"/>
+    <w:uiPriority w:val="1"/>
+    <w:qFormat/>
+    <w:rsid w:val="00E20E44"/>
+    <w:pPr>
+      <w:spacing w:after="0" w:line="240" w:lineRule="auto"/>
+    </w:pPr>
+    <w:rPr>
+      <w:rFonts w:ascii="Arial" w:eastAsia="Arial" w:hAnsi="Arial" w:cs="Arial"/>
+      <w:color w:val="000000"/>
+    </w:rPr>
+  </w:style>
+</w:styles>
+</file>
+
+<file path=word/stylesWithEffects.xml><?xml version="1.0" encoding="utf-8"?>
+<w:styles xmlns:wpc="http://schemas.microsoft.com/office/word/2010/wordprocessingCanvas" xmlns:mc="http://schemas.openxmlformats.org/markup-compatibility/2006" xmlns:o="urn:schemas-microsoft-com:office:office" xmlns:r="http://schemas.openxmlformats.org/officeDocument/2006/relationships" xmlns:m="http://schemas.openxmlformats.org/officeDocument/2006/math" xmlns:v="urn:schemas-microsoft-com:vml" xmlns:wp14="http://schemas.microsoft.com/office/word/2010/wordprocessingDrawing" xmlns:wp="http://schemas.openxmlformats.org/drawingml/2006/wordprocessingDrawing" xmlns:w10="urn:schemas-microsoft-com:office:word" xmlns:w="http://schemas.openxmlformats.org/wordprocessingml/2006/main" xmlns:w14="http://schemas.microsoft.com/office/word/2010/wordml" xmlns:wpg="http://schemas.microsoft.com/office/word/2010/wordprocessingGroup" xmlns:wpi="http://schemas.microsoft.com/office/word/2010/wordprocessingInk" xmlns:wne="http://schemas.microsoft.com/office/word/2006/wordml" xmlns:wps="http://schemas.microsoft.com/office/word/2010/wordprocessingShape" mc:Ignorable="w14 wp14">
+  <w:docDefaults>
+    <w:rPrDefault>
+      <w:rPr>
+        <w:rFonts w:asciiTheme="minorHAnsi" w:eastAsiaTheme="minorEastAsia" w:hAnsiTheme="minorHAnsi" w:cstheme="minorBidi"/>
+        <w:sz w:val="22"/>
+        <w:szCs w:val="22"/>
+        <w:lang w:val="en-US" w:eastAsia="ko-KR" w:bidi="ar-SA"/>
+      </w:rPr>
+    </w:rPrDefault>
+    <w:pPrDefault>
+      <w:pPr>
+        <w:spacing w:after="200" w:line="276" w:lineRule="auto"/>
+      </w:pPr>
+    </w:pPrDefault>
+  </w:docDefaults>
+  <w:latentStyles w:defLockedState="0" w:defUIPriority="99" w:defSemiHidden="1" w:defUnhideWhenUsed="1" w:defQFormat="0" w:count="267">
+    <w:lsdException w:name="Normal" w:semiHidden="0" w:uiPriority="0" w:unhideWhenUsed="0" w:qFormat="1"/>
+    <w:lsdException w:name="heading 1" w:semiHidden="0" w:uiPriority="9" w:unhideWhenUsed="0" w:qFormat="1"/>
+    <w:lsdException w:name="heading 2" w:uiPriority="0" w:qFormat="1"/>
+    <w:lsdException w:name="heading 3" w:uiPriority="9" w:qFormat="1"/>
+    <w:lsdException w:name="heading 4" w:uiPriority="9" w:qFormat="1"/>
+    <w:lsdException w:name="heading 5" w:uiPriority="9" w:qFormat="1"/>
+    <w:lsdException w:name="heading 6" w:uiPriority="9" w:qFormat="1"/>
+    <w:lsdException w:name="heading 7" w:uiPriority="9" w:qFormat="1"/>
+    <w:lsdException w:name="heading 8" w:uiPriority="9" w:qFormat="1"/>
+    <w:lsdException w:name="heading 9" w:uiPriority="9" w:qFormat="1"/>
+    <w:lsdException w:name="toc 1" w:uiPriority="39"/>
+    <w:lsdException w:name="toc 2" w:uiPriority="39"/>
+    <w:lsdException w:name="toc 3" w:uiPriority="39"/>
+    <w:lsdException w:name="toc 4" w:uiPriority="39"/>
+    <w:lsdException w:name="toc 5" w:uiPriority="39"/>
+    <w:lsdException w:name="toc 6" w:uiPriority="39"/>
+    <w:lsdException w:name="toc 7" w:uiPriority="39"/>
+    <w:lsdException w:name="toc 8" w:uiPriority="39"/>
+    <w:lsdException w:name="toc 9" w:uiPriority="39"/>
+    <w:lsdException w:name="caption" w:uiPriority="35" w:qFormat="1"/>
+    <w:lsdException w:name="Title" w:semiHidden="0" w:uiPriority="10" w:unhideWhenUsed="0" w:qFormat="1"/>
+    <w:lsdException w:name="Default Paragraph Font" w:uiPriority="1"/>
+    <w:lsdException w:name="Subtitle" w:semiHidden="0" w:uiPriority="11" w:unhideWhenUsed="0" w:qFormat="1"/>
+    <w:lsdException w:name="Strong" w:semiHidden="0" w:uiPriority="22" w:unhideWhenUsed="0" w:qFormat="1"/>
+    <w:lsdException w:name="Emphasis" w:semiHidden="0" w:uiPriority="20" w:unhideWhenUsed="0" w:qFormat="1"/>
+    <w:lsdException w:name="Table Grid" w:semiHidden="0" w:uiPriority="59" w:unhideWhenUsed="0"/>
+    <w:lsdException w:name="Placeholder Text" w:unhideWhenUsed="0"/>
+    <w:lsdException w:name="No Spacing" w:semiHidden="0" w:uiPriority="1" w:unhideWhenUsed="0" w:qFormat="1"/>
+    <w:lsdException w:name="Light Shading" w:semiHidden="0" w:uiPriority="60" w:unhideWhenUsed="0"/>
+    <w:lsdException w:name="Light List" w:semiHidden="0" w:uiPriority="61" w:unhideWhenUsed="0"/>
+    <w:lsdException w:name="Light Grid" w:semiHidden="0" w:uiPriority="62" w:unhideWhenUsed="0"/>
+    <w:lsdException w:name="Medium Shading 1" w:semiHidden="0" w:uiPriority="63" w:unhideWhenUsed="0"/>
+    <w:lsdException w:name="Medium Shading 2" w:semiHidden="0" w:uiPriority="64" w:unhideWhenUsed="0"/>
+    <w:lsdException w:name="Medium List 1" w:semiHidden="0" w:uiPriority="65" w:unhideWhenUsed="0"/>
+    <w:lsdException w:name="Medium List 2" w:semiHidden="0" w:uiPriority="66" w:unhideWhenUsed="0"/>
+    <w:lsdException w:name="Medium Grid 1" w:semiHidden="0" w:uiPriority="67" w:unhideWhenUsed="0"/>
+    <w:lsdException w:name="Medium Grid 2" w:semiHidden="0" w:uiPriority="68" w:unhideWhenUsed="0"/>
+    <w:lsdException w:name="Medium Grid 3" w:semiHidden="0" w:uiPriority="69" w:unhideWhenUsed="0"/>
+    <w:lsdException w:name="Dark List" w:semiHidden="0" w:uiPriority="70" w:unhideWhenUsed="0"/>
+    <w:lsdException w:name="Colorful Shading" w:semiHidden="0" w:uiPriority="71" w:unhideWhenUsed="0"/>
+    <w:lsdException w:name="Colorful List" w:semiHidden="0" w:uiPriority="72" w:unhideWhenUsed="0"/>
+    <w:lsdException w:name="Colorful Grid" w:semiHidden="0" w:uiPriority="73" w:unhideWhenUsed="0"/>
+    <w:lsdException w:name="Light Shading Accent 1" w:semiHidden="0" w:uiPriority="60" w:unhideWhenUsed="0"/>
+    <w:lsdException w:name="Light List Accent 1" w:semiHidden="0" w:uiPriority="61" w:unhideWhenUsed="0"/>
+    <w:lsdException w:name="Light Grid Accent 1" w:semiHidden="0" w:uiPriority="62" w:unhideWhenUsed="0"/>
+    <w:lsdException w:name="Medium Shading 1 Accent 1" w:semiHidden="0" w:uiPriority="63" w:unhideWhenUsed="0"/>
+    <w:lsdException w:name="Medium Shading 2 Accent 1" w:semiHidden="0" w:uiPriority="64" w:unhideWhenUsed="0"/>
+    <w:lsdException w:name="Medium List 1 Accent 1" w:semiHidden="0" w:uiPriority="65" w:unhideWhenUsed="0"/>
+    <w:lsdException w:name="Revision" w:unhideWhenUsed="0"/>
+    <w:lsdException w:name="List Paragraph" w:semiHidden="0" w:uiPriority="34" w:unhideWhenUsed="0" w:qFormat="1"/>
+    <w:lsdException w:name="Quote" w:semiHidden="0" w:uiPriority="29" w:unhideWhenUsed="0" w:qFormat="1"/>
+    <w:lsdException w:name="Intense Quote" w:semiHidden="0" w:uiPriority="30" w:unhideWhenUsed="0" w:qFormat="1"/>
+    <w:lsdException w:name="Medium List 2 Accent 1" w:semiHidden="0" w:uiPriority="66" w:unhideWhenUsed="0"/>
+    <w:lsdException w:name="Medium Grid 1 Accent 1" w:semiHidden="0" w:uiPriority="67" w:unhideWhenUsed="0"/>
+    <w:lsdException w:name="Medium Grid 2 Accent 1" w:semiHidden="0" w:uiPriority="68" w:unhideWhenUsed="0"/>
+    <w:lsdException w:name="Medium Grid 3 Accent 1" w:semiHidden="0" w:uiPriority="69" w:unhideWhenUsed="0"/>
+    <w:lsdException w:name="Dark List Accent 1" w:semiHidden="0" w:uiPriority="70" w:unhideWhenUsed="0"/>
+    <w:lsdException w:name="Colorful Shading Accent 1" w:semiHidden="0" w:uiPriority="71" w:unhideWhenUsed="0"/>
+    <w:lsdException w:name="Colorful List Accent 1" w:semiHidden="0" w:uiPriority="72" w:unhideWhenUsed="0"/>
+    <w:lsdException w:name="Colorful Grid Accent 1" w:semiHidden="0" w:uiPriority="73" w:unhideWhenUsed="0"/>
+    <w:lsdException w:name="Light Shading Accent 2" w:semiHidden="0" w:uiPriority="60" w:unhideWhenUsed="0"/>
+    <w:lsdException w:name="Light List Accent 2" w:semiHidden="0" w:uiPriority="61" w:unhideWhenUsed="0"/>
+    <w:lsdException w:name="Light Grid Accent 2" w:semiHidden="0" w:uiPriority="62" w:unhideWhenUsed="0"/>
+    <w:lsdException w:name="Medium Shading 1 Accent 2" w:semiHidden="0" w:uiPriority="63" w:unhideWhenUsed="0"/>
+    <w:lsdException w:name="Medium Shading 2 Accent 2" w:semiHidden="0" w:uiPriority="64" w:unhideWhenUsed="0"/>
+    <w:lsdException w:name="Medium List 1 Accent 2" w:semiHidden="0" w:uiPriority="65" w:unhideWhenUsed="0"/>
+    <w:lsdException w:name="Medium List 2 Accent 2" w:semiHidden="0" w:uiPriority="66" w:unhideWhenUsed="0"/>
+    <w:lsdException w:name="Medium Grid 1 Accent 2" w:semiHidden="0" w:uiPriority="67" w:unhideWhenUsed="0"/>
+    <w:lsdException w:name="Medium Grid 2 Accent 2" w:semiHidden="0" w:uiPriority="68" w:unhideWhenUsed="0"/>
+    <w:lsdException w:name="Medium Grid 3 Accent 2" w:semiHidden="0" w:uiPriority="69" w:unhideWhenUsed="0"/>
+    <w:lsdException w:name="Dark List Accent 2" w:semiHidden="0" w:uiPriority="70" w:unhideWhenUsed="0"/>
+    <w:lsdException w:name="Colorful Shading Accent 2" w:semiHidden="0" w:uiPriority="71" w:unhideWhenUsed="0"/>
+    <w:lsdException w:name="Colorful List Accent 2" w:semiHidden="0" w:uiPriority="72" w:unhideWhenUsed="0"/>
+    <w:lsdException w:name="Colorful Grid Accent 2" w:semiHidden="0" w:uiPriority="73" w:unhideWhenUsed="0"/>
+    <w:lsdException w:name="Light Shading Accent 3" w:semiHidden="0" w:uiPriority="60" w:unhideWhenUsed="0"/>
+    <w:lsdException w:name="Light List Accent 3" w:semiHidden="0" w:uiPriority="61" w:unhideWhenUsed="0"/>
+    <w:lsdException w:name="Light Grid Accent 3" w:semiHidden="0" w:uiPriority="62" w:unhideWhenUsed="0"/>
+    <w:lsdException w:name="Medium Shading 1 Accent 3" w:semiHidden="0" w:uiPriority="63" w:unhideWhenUsed="0"/>
+    <w:lsdException w:name="Medium Shading 2 Accent 3" w:semiHidden="0" w:uiPriority="64" w:unhideWhenUsed="0"/>
+    <w:lsdException w:name="Medium List 1 Accent 3" w:semiHidden="0" w:uiPriority="65" w:unhideWhenUsed="0"/>
+    <w:lsdException w:name="Medium List 2 Accent 3" w:semiHidden="0" w:uiPriority="66" w:unhideWhenUsed="0"/>
+    <w:lsdException w:name="Medium Grid 1 Accent 3" w:semiHidden="0" w:uiPriority="67" w:unhideWhenUsed="0"/>
+    <w:lsdException w:name="Medium Grid 2 Accent 3" w:semiHidden="0" w:uiPriority="68" w:unhideWhenUsed="0"/>
+    <w:lsdException w:name="Medium Grid 3 Accent 3" w:semiHidden="0" w:uiPriority="69" w:unhideWhenUsed="0"/>
+    <w:lsdException w:name="Dark List Accent 3" w:semiHidden="0" w:uiPriority="70" w:unhideWhenUsed="0"/>
+    <w:lsdException w:name="Colorful Shading Accent 3" w:semiHidden="0" w:uiPriority="71" w:unhideWhenUsed="0"/>
+    <w:lsdException w:name="Colorful List Accent 3" w:semiHidden="0" w:uiPriority="72" w:unhideWhenUsed="0"/>
+    <w:lsdException w:name="Colorful Grid Accent 3" w:semiHidden="0" w:uiPriority="73" w:unhideWhenUsed="0"/>
+    <w:lsdException w:name="Light Shading Accent 4" w:semiHidden="0" w:uiPriority="60" w:unhideWhenUsed="0"/>
+    <w:lsdException w:name="Light List Accent 4" w:semiHidden="0" w:uiPriority="61" w:unhideWhenUsed="0"/>
+    <w:lsdException w:name="Light Grid Accent 4" w:semiHidden="0" w:uiPriority="62" w:unhideWhenUsed="0"/>
+    <w:lsdException w:name="Medium Shading 1 Accent 4" w:semiHidden="0" w:uiPriority="63" w:unhideWhenUsed="0"/>
+    <w:lsdException w:name="Medium Shading 2 Accent 4" w:semiHidden="0" w:uiPriority="64" w:unhideWhenUsed="0"/>
+    <w:lsdException w:name="Medium List 1 Accent 4" w:semiHidden="0" w:uiPriority="65" w:unhideWhenUsed="0"/>
+    <w:lsdException w:name="Medium List 2 Accent 4" w:semiHidden="0" w:uiPriority="66" w:unhideWhenUsed="0"/>
+    <w:lsdException w:name="Medium Grid 1 Accent 4" w:semiHidden="0" w:uiPriority="67" w:unhideWhenUsed="0"/>
+    <w:lsdException w:name="Medium Grid 2 Accent 4" w:semiHidden="0" w:uiPriority="68" w:unhideWhenUsed="0"/>
+    <w:lsdException w:name="Medium Grid 3 Accent 4" w:semiHidden="0" w:uiPriority="69" w:unhideWhenUsed="0"/>
+    <w:lsdException w:name="Dark List Accent 4" w:semiHidden="0" w:uiPriority="70" w:unhideWhenUsed="0"/>
+    <w:lsdException w:name="Colorful Shading Accent 4" w:semiHidden="0" w:uiPriority="71" w:unhideWhenUsed="0"/>
+    <w:lsdException w:name="Colorful List Accent 4" w:semiHidden="0" w:uiPriority="72" w:unhideWhenUsed="0"/>
+    <w:lsdException w:name="Colorful Grid Accent 4" w:semiHidden="0" w:uiPriority="73" w:unhideWhenUsed="0"/>
+    <w:lsdException w:name="Light Shading Accent 5" w:semiHidden="0" w:uiPriority="60" w:unhideWhenUsed="0"/>
+    <w:lsdException w:name="Light List Accent 5" w:semiHidden="0" w:uiPriority="61" w:unhideWhenUsed="0"/>
+    <w:lsdException w:name="Light Grid Accent 5" w:semiHidden="0" w:uiPriority="62" w:unhideWhenUsed="0"/>
+    <w:lsdException w:name="Medium Shading 1 Accent 5" w:semiHidden="0" w:uiPriority="63" w:unhideWhenUsed="0"/>
+    <w:lsdException w:name="Medium Shading 2 Accent 5" w:semiHidden="0" w:uiPriority="64" w:unhideWhenUsed="0"/>
+    <w:lsdException w:name="Medium List 1 Accent 5" w:semiHidden="0" w:uiPriority="65" w:unhideWhenUsed="0"/>
+    <w:lsdException w:name="Medium List 2 Accent 5" w:semiHidden="0" w:uiPriority="66" w:unhideWhenUsed="0"/>
+    <w:lsdException w:name="Medium Grid 1 Accent 5" w:semiHidden="0" w:uiPriority="67" w:unhideWhenUsed="0"/>
+    <w:lsdException w:name="Medium Grid 2 Accent 5" w:semiHidden="0" w:uiPriority="68" w:unhideWhenUsed="0"/>
+    <w:lsdException w:name="Medium Grid 3 Accent 5" w:semiHidden="0" w:uiPriority="69" w:unhideWhenUsed="0"/>
+    <w:lsdException w:name="Dark List Accent 5" w:semiHidden="0" w:uiPriority="70" w:unhideWhenUsed="0"/>
+    <w:lsdException w:name="Colorful Shading Accent 5" w:semiHidden="0" w:uiPriority="71" w:unhideWhenUsed="0"/>
+    <w:lsdException w:name="Colorful List Accent 5" w:semiHidden="0" w:uiPriority="72" w:unhideWhenUsed="0"/>
+    <w:lsdException w:name="Colorful Grid Accent 5" w:semiHidden="0" w:uiPriority="73" w:unhideWhenUsed="0"/>
+    <w:lsdException w:name="Light Shading Accent 6" w:semiHidden="0" w:uiPriority="60" w:unhideWhenUsed="0"/>
+    <w:lsdException w:name="Light List Accent 6" w:semiHidden="0" w:uiPriority="61" w:unhideWhenUsed="0"/>
+    <w:lsdException w:name="Light Grid Accent 6" w:semiHidden="0" w:uiPriority="62" w:unhideWhenUsed="0"/>
+    <w:lsdException w:name="Medium Shading 1 Accent 6" w:semiHidden="0" w:uiPriority="63" w:unhideWhenUsed="0"/>
+    <w:lsdException w:name="Medium Shading 2 Accent 6" w:semiHidden="0" w:uiPriority="64" w:unhideWhenUsed="0"/>
+    <w:lsdException w:name="Medium List 1 Accent 6" w:semiHidden="0" w:uiPriority="65" w:unhideWhenUsed="0"/>
+    <w:lsdException w:name="Medium List 2 Accent 6" w:semiHidden="0" w:uiPriority="66" w:unhideWhenUsed="0"/>
+    <w:lsdException w:name="Medium Grid 1 Accent 6" w:semiHidden="0" w:uiPriority="67" w:unhideWhenUsed="0"/>
+    <w:lsdException w:name="Medium Grid 2 Accent 6" w:semiHidden="0" w:uiPriority="68" w:unhideWhenUsed="0"/>
+    <w:lsdException w:name="Medium Grid 3 Accent 6" w:semiHidden="0" w:uiPriority="69" w:unhideWhenUsed="0"/>
+    <w:lsdException w:name="Dark List Accent 6" w:semiHidden="0" w:uiPriority="70" w:unhideWhenUsed="0"/>
+    <w:lsdException w:name="Colorful Shading Accent 6" w:semiHidden="0" w:uiPriority="71" w:unhideWhenUsed="0"/>
+    <w:lsdException w:name="Colorful List Accent 6" w:semiHidden="0" w:uiPriority="72" w:unhideWhenUsed="0"/>
+    <w:lsdException w:name="Colorful Grid Accent 6" w:semiHidden="0" w:uiPriority="73" w:unhideWhenUsed="0"/>
+    <w:lsdException w:name="Subtle Emphasis" w:semiHidden="0" w:uiPriority="19" w:unhideWhenUsed="0" w:qFormat="1"/>
+    <w:lsdException w:name="Intense Emphasis" w:semiHidden="0" w:uiPriority="21" w:unhideWhenUsed="0" w:qFormat="1"/>
+    <w:lsdException w:name="Subtle Reference" w:semiHidden="0" w:uiPriority="31" w:unhideWhenUsed="0" w:qFormat="1"/>
+    <w:lsdException w:name="Intense Reference" w:semiHidden="0" w:uiPriority="32" w:unhideWhenUsed="0" w:qFormat="1"/>
+    <w:lsdException w:name="Book Title" w:semiHidden="0" w:uiPriority="33" w:unhideWhenUsed="0" w:qFormat="1"/>
+    <w:lsdException w:name="Bibliography" w:uiPriority="37"/>
+    <w:lsdException w:name="TOC Heading" w:uiPriority="39" w:qFormat="1"/>
+  </w:latentStyles>
+  <w:style w:type="paragraph" w:default="1" w:styleId="Normal">
+    <w:name w:val="Normal"/>
+    <w:pPr>
+      <w:spacing w:after="0"/>
+    </w:pPr>
+    <w:rPr>
+      <w:rFonts w:ascii="Arial" w:eastAsia="Arial" w:hAnsi="Arial" w:cs="Arial"/>
+      <w:color w:val="000000"/>
+    </w:rPr>
+  </w:style>
+  <w:style w:type="paragraph" w:styleId="Heading1">
+    <w:name w:val="heading 1"/>
+    <w:basedOn w:val="Normal"/>
+    <w:next w:val="Normal"/>
+    <w:pPr>
+      <w:spacing w:before="480" w:after="120"/>
+      <w:outlineLvl w:val="0"/>
+    </w:pPr>
+    <w:rPr>
+      <w:b/>
+      <w:sz w:val="36"/>
+    </w:rPr>
+  </w:style>
+  <w:style w:type="paragraph" w:styleId="Heading2">
+    <w:name w:val="heading 2"/>
+    <w:basedOn w:val="Normal"/>
+    <w:next w:val="Normal"/>
+    <w:pPr>
+      <w:spacing w:before="360" w:after="80"/>
+      <w:outlineLvl w:val="1"/>
+    </w:pPr>
+    <w:rPr>
+      <w:b/>
+      <w:sz w:val="28"/>
+    </w:rPr>
+  </w:style>
+  <w:style w:type="paragraph" w:styleId="Heading3">
+    <w:name w:val="heading 3"/>
+    <w:basedOn w:val="Normal"/>
+    <w:next w:val="Normal"/>
+    <w:pPr>
+      <w:spacing w:before="280" w:after="80"/>
+      <w:outlineLvl w:val="2"/>
+    </w:pPr>
+    <w:rPr>
+      <w:b/>
+      <w:color w:val="666666"/>
+      <w:sz w:val="24"/>
+    </w:rPr>
+  </w:style>
+  <w:style w:type="paragraph" w:styleId="Heading4">
+    <w:name w:val="heading 4"/>
+    <w:basedOn w:val="Normal"/>
+    <w:next w:val="Normal"/>
+    <w:pPr>
+      <w:spacing w:before="240" w:after="40"/>
+      <w:outlineLvl w:val="3"/>
+    </w:pPr>
+    <w:rPr>
+      <w:i/>
+      <w:color w:val="666666"/>
+    </w:rPr>
+  </w:style>
+  <w:style w:type="paragraph" w:styleId="Heading5">
+    <w:name w:val="heading 5"/>
+    <w:basedOn w:val="Normal"/>
+    <w:next w:val="Normal"/>
+    <w:pPr>
+      <w:spacing w:before="220" w:after="40"/>
+      <w:outlineLvl w:val="4"/>
+    </w:pPr>
+    <w:rPr>
+      <w:b/>
+      <w:color w:val="666666"/>
+      <w:sz w:val="20"/>
+    </w:rPr>
+  </w:style>
+  <w:style w:type="paragraph" w:styleId="Heading6">
+    <w:name w:val="heading 6"/>
+    <w:basedOn w:val="Normal"/>
+    <w:next w:val="Normal"/>
+    <w:pPr>
+      <w:spacing w:before="200" w:after="40"/>
+      <w:outlineLvl w:val="5"/>
+    </w:pPr>
+    <w:rPr>
+      <w:i/>
+      <w:color w:val="666666"/>
+      <w:sz w:val="20"/>
+    </w:rPr>
+  </w:style>
+  <w:style w:type="character" w:default="1" w:styleId="DefaultParagraphFont">
+    <w:name w:val="Default Paragraph Font"/>
+    <w:uiPriority w:val="1"/>
+    <w:semiHidden/>
+    <w:unhideWhenUsed/>
+  </w:style>
+  <w:style w:type="table" w:default="1" w:styleId="TableNormal">
+    <w:name w:val="Normal Table"/>
+    <w:uiPriority w:val="99"/>
+    <w:semiHidden/>
+    <w:unhideWhenUsed/>
+    <w:tblPr>
+      <w:tblInd w:w="0" w:type="dxa"/>
+      <w:tblCellMar>
+        <w:top w:w="0" w:type="dxa"/>
+        <w:left w:w="108" w:type="dxa"/>
+        <w:bottom w:w="0" w:type="dxa"/>
+        <w:right w:w="108" w:type="dxa"/>
+      </w:tblCellMar>
+    </w:tblPr>
+  </w:style>
+  <w:style w:type="numbering" w:default="1" w:styleId="NoList">
+    <w:name w:val="No List"/>
+    <w:uiPriority w:val="99"/>
+    <w:semiHidden/>
+    <w:unhideWhenUsed/>
+  </w:style>
+  <w:style w:type="paragraph" w:styleId="Title">
+    <w:name w:val="Title"/>
+    <w:basedOn w:val="Normal"/>
+    <w:next w:val="Normal"/>
+    <w:pPr>
+      <w:spacing w:before="480" w:after="120"/>
+    </w:pPr>
+    <w:rPr>
+      <w:b/>
+      <w:sz w:val="72"/>
+    </w:rPr>
+  </w:style>
+  <w:style w:type="paragraph" w:styleId="Subtitle">
+    <w:name w:val="Subtitle"/>
+    <w:basedOn w:val="Normal"/>
+    <w:next w:val="Normal"/>
+    <w:pPr>
+      <w:spacing w:before="360" w:after="80"/>
+    </w:pPr>
+    <w:rPr>
+      <w:rFonts w:ascii="Georgia" w:eastAsia="Georgia" w:hAnsi="Georgia" w:cs="Georgia"/>
+      <w:i/>
+      <w:color w:val="666666"/>
+      <w:sz w:val="48"/>
+    </w:rPr>
+  </w:style>
+  <w:style w:type="paragraph" w:styleId="ListParagraph">
+    <w:name w:val="List Paragraph"/>
+    <w:basedOn w:val="Normal"/>
+    <w:uiPriority w:val="34"/>
+    <w:qFormat/>
+    <w:rsid w:val="00B178D7"/>
+    <w:pPr>
+      <w:ind w:left="720"/>
+      <w:contextualSpacing/>
+    </w:pPr>
+  </w:style>
+  <w:style w:type="paragraph" w:styleId="DocumentMap">
+    <w:name w:val="Document Map"/>
+    <w:basedOn w:val="Normal"/>
+    <w:link w:val="DocumentMapChar"/>
+    <w:uiPriority w:val="99"/>
+    <w:semiHidden/>
+    <w:unhideWhenUsed/>
+    <w:rsid w:val="00323C82"/>
+    <w:pPr>
+      <w:spacing w:line="240" w:lineRule="auto"/>
+    </w:pPr>
+    <w:rPr>
+      <w:rFonts w:ascii="Tahoma" w:hAnsi="Tahoma" w:cs="Tahoma"/>
+      <w:sz w:val="16"/>
+      <w:szCs w:val="16"/>
+    </w:rPr>
+  </w:style>
+  <w:style w:type="character" w:customStyle="1" w:styleId="DocumentMapChar">
+    <w:name w:val="Document Map Char"/>
+    <w:basedOn w:val="DefaultParagraphFont"/>
+    <w:link w:val="DocumentMap"/>
+    <w:uiPriority w:val="99"/>
+    <w:semiHidden/>
+    <w:rsid w:val="00323C82"/>
+    <w:rPr>
+      <w:rFonts w:ascii="Tahoma" w:eastAsia="Arial" w:hAnsi="Tahoma" w:cs="Tahoma"/>
+      <w:color w:val="000000"/>
+      <w:sz w:val="16"/>
+      <w:szCs w:val="16"/>
+    </w:rPr>
+  </w:style>
+  <w:style w:type="character" w:styleId="Hyperlink">
+    <w:name w:val="Hyperlink"/>
+    <w:basedOn w:val="DefaultParagraphFont"/>
+    <w:uiPriority w:val="99"/>
+    <w:unhideWhenUsed/>
+    <w:rsid w:val="00AF669E"/>
+    <w:rPr>
+      <w:color w:val="0000FF" w:themeColor="hyperlink"/>
+      <w:u w:val="single"/>
+    </w:rPr>
+  </w:style>
+  <w:style w:type="character" w:customStyle="1" w:styleId="Heading2Char">
+    <w:name w:val="Heading 2 Char"/>
+    <w:basedOn w:val="DefaultParagraphFont"/>
+    <w:link w:val="Heading2"/>
+    <w:rsid w:val="005C58C9"/>
+    <w:rPr>
+      <w:rFonts w:ascii="Arial" w:eastAsia="Arial" w:hAnsi="Arial" w:cs="Arial"/>
+      <w:b/>
+      <w:color w:val="000000"/>
+      <w:sz w:val="28"/>
+    </w:rPr>
+  </w:style>
+  <w:style w:type="character" w:styleId="CommentReference">
+    <w:name w:val="annotation reference"/>
+    <w:basedOn w:val="DefaultParagraphFont"/>
+    <w:uiPriority w:val="99"/>
+    <w:semiHidden/>
+    <w:unhideWhenUsed/>
+    <w:rsid w:val="00046096"/>
+    <w:rPr>
+      <w:sz w:val="16"/>
+      <w:szCs w:val="16"/>
+    </w:rPr>
+  </w:style>
+  <w:style w:type="paragraph" w:styleId="CommentText">
+    <w:name w:val="annotation text"/>
+    <w:basedOn w:val="Normal"/>
+    <w:link w:val="CommentTextChar"/>
+    <w:uiPriority w:val="99"/>
+    <w:semiHidden/>
+    <w:unhideWhenUsed/>
+    <w:rsid w:val="00046096"/>
+    <w:pPr>
+      <w:spacing w:line="240" w:lineRule="auto"/>
+    </w:pPr>
+    <w:rPr>
+      <w:sz w:val="20"/>
+      <w:szCs w:val="20"/>
+    </w:rPr>
+  </w:style>
+  <w:style w:type="character" w:customStyle="1" w:styleId="CommentTextChar">
+    <w:name w:val="Comment Text Char"/>
+    <w:basedOn w:val="DefaultParagraphFont"/>
+    <w:link w:val="CommentText"/>
+    <w:uiPriority w:val="99"/>
+    <w:semiHidden/>
+    <w:rsid w:val="00046096"/>
+    <w:rPr>
+      <w:rFonts w:ascii="Arial" w:eastAsia="Arial" w:hAnsi="Arial" w:cs="Arial"/>
+      <w:color w:val="000000"/>
+      <w:sz w:val="20"/>
+      <w:szCs w:val="20"/>
+    </w:rPr>
+  </w:style>
+  <w:style w:type="paragraph" w:styleId="CommentSubject">
+    <w:name w:val="annotation subject"/>
+    <w:basedOn w:val="CommentText"/>
+    <w:next w:val="CommentText"/>
+    <w:link w:val="CommentSubjectChar"/>
+    <w:uiPriority w:val="99"/>
+    <w:semiHidden/>
+    <w:unhideWhenUsed/>
+    <w:rsid w:val="00046096"/>
+    <w:rPr>
+      <w:b/>
+      <w:bCs/>
+    </w:rPr>
+  </w:style>
+  <w:style w:type="character" w:customStyle="1" w:styleId="CommentSubjectChar">
+    <w:name w:val="Comment Subject Char"/>
+    <w:basedOn w:val="CommentTextChar"/>
+    <w:link w:val="CommentSubject"/>
+    <w:uiPriority w:val="99"/>
+    <w:semiHidden/>
+    <w:rsid w:val="00046096"/>
+    <w:rPr>
+      <w:rFonts w:ascii="Arial" w:eastAsia="Arial" w:hAnsi="Arial" w:cs="Arial"/>
+      <w:b/>
+      <w:bCs/>
+      <w:color w:val="000000"/>
+      <w:sz w:val="20"/>
+      <w:szCs w:val="20"/>
+    </w:rPr>
+  </w:style>
+  <w:style w:type="paragraph" w:styleId="BalloonText">
+    <w:name w:val="Balloon Text"/>
+    <w:basedOn w:val="Normal"/>
+    <w:link w:val="BalloonTextChar"/>
+    <w:uiPriority w:val="99"/>
+    <w:semiHidden/>
+    <w:unhideWhenUsed/>
+    <w:rsid w:val="00046096"/>
+    <w:pPr>
+      <w:spacing w:line="240" w:lineRule="auto"/>
+    </w:pPr>
+    <w:rPr>
+      <w:rFonts w:ascii="Tahoma" w:hAnsi="Tahoma" w:cs="Tahoma"/>
+      <w:sz w:val="16"/>
+      <w:szCs w:val="16"/>
+    </w:rPr>
+  </w:style>
+  <w:style w:type="character" w:customStyle="1" w:styleId="BalloonTextChar">
+    <w:name w:val="Balloon Text Char"/>
+    <w:basedOn w:val="DefaultParagraphFont"/>
+    <w:link w:val="BalloonText"/>
+    <w:uiPriority w:val="99"/>
+    <w:semiHidden/>
+    <w:rsid w:val="00046096"/>
+    <w:rPr>
+      <w:rFonts w:ascii="Tahoma" w:eastAsia="Arial" w:hAnsi="Tahoma" w:cs="Tahoma"/>
+      <w:color w:val="000000"/>
+      <w:sz w:val="16"/>
+      <w:szCs w:val="16"/>
+    </w:rPr>
+  </w:style>
+  <w:style w:type="paragraph" w:styleId="NoSpacing">
+    <w:name w:val="No Spacing"/>
+    <w:uiPriority w:val="1"/>
+    <w:qFormat/>
+    <w:rsid w:val="00E20E44"/>
+    <w:pPr>
+      <w:spacing w:after="0" w:line="240" w:lineRule="auto"/>
+    </w:pPr>
+    <w:rPr>
+      <w:rFonts w:ascii="Arial" w:eastAsia="Arial" w:hAnsi="Arial" w:cs="Arial"/>
+      <w:color w:val="000000"/>
+    </w:rPr>
+  </w:style>
 </w:styles>
 </file>
 

</xml_diff>

<commit_message>
new reorder table & status
</commit_message>
<xml_diff>
--- a/john_zen_cart_api.docx
+++ b/john_zen_cart_api.docx
@@ -1833,9 +1833,8 @@
               </w:rPr>
               <w:t>/store/</w:t>
             </w:r>
-            <w:r>
-              <w:t xml:space="preserve"> </w:t>
-            </w:r>
+            <w:bookmarkStart w:id="12" w:name="_GoBack"/>
+            <w:bookmarkEnd w:id="12"/>
             <w:proofErr w:type="spellStart"/>
             <w:r>
               <w:rPr>
@@ -5408,8 +5407,8 @@
           <w:numId w:val="5"/>
         </w:numPr>
       </w:pPr>
-      <w:bookmarkStart w:id="12" w:name="h.9t094e45sg90" w:colFirst="0" w:colLast="0"/>
-      <w:bookmarkEnd w:id="12"/>
+      <w:bookmarkStart w:id="13" w:name="h.9t094e45sg90" w:colFirst="0" w:colLast="0"/>
+      <w:bookmarkEnd w:id="13"/>
       <w:r>
         <w:rPr>
           <w:color w:val="741B47"/>
@@ -7727,10 +7726,7 @@
         </w:tc>
       </w:tr>
     </w:tbl>
-    <w:p>
-      <w:bookmarkStart w:id="13" w:name="_GoBack"/>
-      <w:bookmarkEnd w:id="13"/>
-    </w:p>
+    <w:p/>
     <w:sectPr>
       <w:pgSz w:w="12240" w:h="15840"/>
       <w:pgMar w:top="1440" w:right="1440" w:bottom="1440" w:left="1440" w:header="720" w:footer="720" w:gutter="0"/>
@@ -10737,6 +10733,7 @@
     <w:name w:val="heading 2"/>
     <w:basedOn w:val="Normal"/>
     <w:next w:val="Normal"/>
+    <w:link w:val="Heading2Char"/>
     <w:pPr>
       <w:spacing w:before="360" w:after="80"/>
       <w:outlineLvl w:val="1"/>
@@ -11221,6 +11218,7 @@
     <w:name w:val="heading 2"/>
     <w:basedOn w:val="Normal"/>
     <w:next w:val="Normal"/>
+    <w:link w:val="Heading2Char"/>
     <w:pPr>
       <w:spacing w:before="360" w:after="80"/>
       <w:outlineLvl w:val="1"/>

</xml_diff>